<commit_message>
Added further developer support comments.
</commit_message>
<xml_diff>
--- a/ChangeImageTest.docx
+++ b/ChangeImageTest.docx
@@ -12,18 +12,384 @@
       </w:pPr>
       <w:r>
         <w:rPr>
+          <w:b/>
+          <w:bCs/>
+          <w:sz w:val="32"/>
+          <w:szCs w:val="32"/>
+        </w:rPr>
+        <w:t xml:space="preserve">Test Script for </w:t>
+      </w:r>
+      <w:r>
+        <w:rPr>
+          <w:b/>
+          <w:bCs/>
+          <w:sz w:val="32"/>
+          <w:szCs w:val="32"/>
+        </w:rPr>
+        <w:t>Replace Picture</w:t>
+      </w:r>
+      <w:r>
+        <w:br/>
+      </w:r>
+      <w:r>
+        <w:br/>
+      </w:r>
+      <w:r>
+        <w:rPr>
+          <w:sz w:val="24"/>
+          <w:szCs w:val="24"/>
+        </w:rPr>
+        <w:t>Copyright © 202</w:t>
+      </w:r>
+      <w:r>
+        <w:rPr>
+          <w:sz w:val="24"/>
+          <w:szCs w:val="24"/>
+        </w:rPr>
+        <w:t>1</w:t>
+      </w:r>
+      <w:r>
+        <w:rPr>
+          <w:sz w:val="24"/>
+          <w:szCs w:val="24"/>
+        </w:rPr>
+        <w:t xml:space="preserve"> Charles Weir </w:t>
+      </w:r>
+      <w:r>
+        <w:rPr>
+          <w:sz w:val="24"/>
+          <w:szCs w:val="24"/>
+        </w:rPr>
+        <w:br/>
+        <w:t xml:space="preserve">Released under </w:t>
+      </w:r>
+      <w:proofErr w:type="gramStart"/>
+      <w:r>
+        <w:rPr>
+          <w:sz w:val="24"/>
+          <w:szCs w:val="24"/>
+        </w:rPr>
+        <w:t>open source</w:t>
+      </w:r>
+      <w:proofErr w:type="gramEnd"/>
+      <w:r>
+        <w:rPr>
+          <w:sz w:val="24"/>
+          <w:szCs w:val="24"/>
+        </w:rPr>
+        <w:t xml:space="preserve"> </w:t>
+      </w:r>
+      <w:proofErr w:type="spellStart"/>
+      <w:r>
+        <w:rPr>
+          <w:sz w:val="24"/>
+          <w:szCs w:val="24"/>
+        </w:rPr>
+        <w:t>licence</w:t>
+      </w:r>
+      <w:proofErr w:type="spellEnd"/>
+      <w:r>
+        <w:rPr>
+          <w:sz w:val="24"/>
+          <w:szCs w:val="24"/>
+        </w:rPr>
+        <w:t xml:space="preserve">. </w:t>
+      </w:r>
+    </w:p>
+    <w:p>
+      <w:pPr>
+        <w:jc w:val="left"/>
+        <w:rPr>
+          <w:sz w:val="24"/>
+          <w:szCs w:val="24"/>
+        </w:rPr>
+      </w:pPr>
+    </w:p>
+    <w:p>
+      <w:pPr>
+        <w:jc w:val="left"/>
+        <w:rPr>
+          <w:sz w:val="24"/>
+          <w:szCs w:val="24"/>
+        </w:rPr>
+      </w:pPr>
+    </w:p>
+    <w:p>
+      <w:pPr>
+        <w:pStyle w:val="Body"/>
+        <w:rPr>
+          <w:sz w:val="24"/>
+          <w:szCs w:val="24"/>
+        </w:rPr>
+      </w:pPr>
+      <w:r>
+        <w:rPr>
+          <w:sz w:val="24"/>
+          <w:szCs w:val="24"/>
+        </w:rPr>
+        <w:t xml:space="preserve">To allow you to work on the VBA, you need to set </w:t>
+      </w:r>
+      <w:r>
+        <w:rPr>
+          <w:sz w:val="24"/>
+          <w:szCs w:val="24"/>
+        </w:rPr>
+        <w:t>ImageAndTableSupport</w:t>
+      </w:r>
+      <w:r>
+        <w:rPr>
+          <w:sz w:val="24"/>
+          <w:szCs w:val="24"/>
+        </w:rPr>
+        <w:t>.dotm to be this document’s template. Use Developer – Add-</w:t>
+      </w:r>
+      <w:proofErr w:type="gramStart"/>
+      <w:r>
+        <w:rPr>
+          <w:sz w:val="24"/>
+          <w:szCs w:val="24"/>
+        </w:rPr>
+        <w:t>ins  -</w:t>
+      </w:r>
+      <w:proofErr w:type="gramEnd"/>
+      <w:r>
+        <w:rPr>
+          <w:sz w:val="24"/>
+          <w:szCs w:val="24"/>
+        </w:rPr>
+        <w:t xml:space="preserve"> Word Add-Ins -  Attach – </w:t>
+      </w:r>
+      <w:r>
+        <w:rPr>
+          <w:sz w:val="24"/>
+          <w:szCs w:val="24"/>
+        </w:rPr>
+        <w:t>Show</w:t>
+      </w:r>
+      <w:r>
+        <w:rPr>
+          <w:sz w:val="24"/>
+          <w:szCs w:val="24"/>
+        </w:rPr>
+        <w:t xml:space="preserve"> all word files - [Choose </w:t>
+      </w:r>
+      <w:r>
+        <w:rPr>
+          <w:sz w:val="24"/>
+          <w:szCs w:val="24"/>
+        </w:rPr>
+        <w:t>ImageAndTableSupport</w:t>
+      </w:r>
+      <w:r>
+        <w:rPr>
+          <w:sz w:val="24"/>
+          <w:szCs w:val="24"/>
+        </w:rPr>
+        <w:t xml:space="preserve">.dotm]’ </w:t>
+      </w:r>
+    </w:p>
+    <w:p>
+      <w:pPr>
+        <w:pStyle w:val="Body"/>
+        <w:rPr>
+          <w:sz w:val="24"/>
+          <w:szCs w:val="24"/>
+        </w:rPr>
+      </w:pPr>
+      <w:r>
+        <w:rPr>
+          <w:sz w:val="24"/>
+          <w:szCs w:val="24"/>
+        </w:rPr>
+        <w:t xml:space="preserve">If a version of </w:t>
+      </w:r>
+      <w:proofErr w:type="spellStart"/>
+      <w:r>
+        <w:rPr>
+          <w:sz w:val="24"/>
+          <w:szCs w:val="24"/>
+        </w:rPr>
+        <w:t>ImageAndTableSupport</w:t>
+      </w:r>
+      <w:proofErr w:type="spellEnd"/>
+      <w:r>
+        <w:rPr>
+          <w:sz w:val="24"/>
+          <w:szCs w:val="24"/>
+        </w:rPr>
+        <w:t xml:space="preserve"> is already installed, exit Word, go to the template folder (see Installation Instructions </w:t>
+      </w:r>
+      <w:hyperlink r:id="rId5" w:history="1">
+        <w:r>
+          <w:rPr>
+            <w:rStyle w:val="Hyperlink"/>
+            <w:sz w:val="24"/>
+            <w:szCs w:val="24"/>
+          </w:rPr>
+          <w:t>here</w:t>
+        </w:r>
+      </w:hyperlink>
+      <w:r>
+        <w:rPr>
+          <w:sz w:val="24"/>
+          <w:szCs w:val="24"/>
+        </w:rPr>
+        <w:t xml:space="preserve">) and rename the template </w:t>
+      </w:r>
+      <w:r>
+        <w:rPr>
+          <w:sz w:val="24"/>
+          <w:szCs w:val="24"/>
+        </w:rPr>
+        <w:t>ImageAndTableSupport.dotm</w:t>
+      </w:r>
+      <w:r>
+        <w:rPr>
+          <w:sz w:val="24"/>
+          <w:szCs w:val="24"/>
+        </w:rPr>
+        <w:t xml:space="preserve">  to something ending x. </w:t>
+      </w:r>
+    </w:p>
+    <w:p>
+      <w:pPr>
+        <w:pStyle w:val="Body"/>
+        <w:rPr>
+          <w:sz w:val="24"/>
+          <w:szCs w:val="24"/>
+        </w:rPr>
+      </w:pPr>
+      <w:r>
+        <w:rPr>
+          <w:sz w:val="24"/>
+          <w:szCs w:val="24"/>
+        </w:rPr>
+        <w:t>Alt-F11 to go to the VBA</w:t>
+      </w:r>
+    </w:p>
+    <w:p>
+      <w:pPr>
+        <w:pStyle w:val="Body"/>
+        <w:rPr>
+          <w:sz w:val="24"/>
+          <w:szCs w:val="24"/>
+        </w:rPr>
+      </w:pPr>
+      <w:r>
+        <w:rPr>
+          <w:sz w:val="24"/>
+          <w:szCs w:val="24"/>
+        </w:rPr>
+        <w:t xml:space="preserve">If you get ‘Project is unviewable’ for </w:t>
+      </w:r>
+      <w:proofErr w:type="spellStart"/>
+      <w:proofErr w:type="gramStart"/>
+      <w:r>
+        <w:rPr>
+          <w:sz w:val="24"/>
+          <w:szCs w:val="24"/>
+        </w:rPr>
+        <w:t>ImageAndTableSupport</w:t>
+      </w:r>
+      <w:proofErr w:type="spellEnd"/>
+      <w:r>
+        <w:rPr>
+          <w:sz w:val="24"/>
+          <w:szCs w:val="24"/>
+        </w:rPr>
+        <w:t xml:space="preserve">  in</w:t>
+      </w:r>
+      <w:proofErr w:type="gramEnd"/>
+      <w:r>
+        <w:rPr>
+          <w:sz w:val="24"/>
+          <w:szCs w:val="24"/>
+        </w:rPr>
+        <w:t xml:space="preserve"> </w:t>
+      </w:r>
+      <w:proofErr w:type="spellStart"/>
+      <w:r>
+        <w:rPr>
+          <w:sz w:val="24"/>
+          <w:szCs w:val="24"/>
+        </w:rPr>
+        <w:t>WfM</w:t>
+      </w:r>
+      <w:proofErr w:type="spellEnd"/>
+      <w:r>
+        <w:rPr>
+          <w:sz w:val="24"/>
+          <w:szCs w:val="24"/>
+        </w:rPr>
+        <w:t xml:space="preserve">, restart Word, open </w:t>
+      </w:r>
+      <w:r>
+        <w:rPr>
+          <w:sz w:val="24"/>
+          <w:szCs w:val="24"/>
+        </w:rPr>
+        <w:t>ImageAndTableSupport</w:t>
+      </w:r>
+      <w:r>
+        <w:rPr>
+          <w:sz w:val="24"/>
+          <w:szCs w:val="24"/>
+        </w:rPr>
+        <w:t>.dotm directly from the app, then open this file.</w:t>
+      </w:r>
+    </w:p>
+    <w:p>
+      <w:pPr>
+        <w:jc w:val="left"/>
+        <w:rPr>
+          <w:sz w:val="24"/>
+          <w:szCs w:val="24"/>
+        </w:rPr>
+      </w:pPr>
+      <w:r>
+        <w:rPr>
+          <w:sz w:val="24"/>
+          <w:szCs w:val="24"/>
+        </w:rPr>
+        <w:br w:type="page"/>
+      </w:r>
+    </w:p>
+    <w:p>
+      <w:pPr>
+        <w:pStyle w:val="Body"/>
+        <w:rPr>
+          <w:sz w:val="24"/>
+          <w:szCs w:val="24"/>
+        </w:rPr>
+      </w:pPr>
+    </w:p>
+    <w:p>
+      <w:pPr>
+        <w:pStyle w:val="ListParagraph"/>
+        <w:numPr>
+          <w:ilvl w:val="0"/>
+          <w:numId w:val="1"/>
+        </w:numPr>
+        <w:jc w:val="left"/>
+        <w:rPr>
+          <w:sz w:val="24"/>
+          <w:szCs w:val="24"/>
+        </w:rPr>
+      </w:pPr>
+      <w:r>
+        <w:rPr>
           <w:noProof/>
         </w:rPr>
         <mc:AlternateContent>
           <mc:Choice Requires="wps">
             <w:drawing>
-              <wp:anchor distT="0" distB="0" distL="114300" distR="114300" simplePos="0" relativeHeight="251659264" behindDoc="0" locked="0" layoutInCell="1" allowOverlap="0" wp14:anchorId="5DDC0F51" wp14:editId="383AF8A4">
+              <wp:anchor distT="0" distB="0" distL="114300" distR="114300" simplePos="0" relativeHeight="251663360" behindDoc="0" locked="0" layoutInCell="1" allowOverlap="0" wp14:anchorId="6B2A4CC4" wp14:editId="50CFF722">
                 <wp:simplePos x="0" y="0"/>
                 <wp:positionH relativeFrom="column">
-                  <wp:align>center</wp:align>
+                  <wp:posOffset>1056005</wp:posOffset>
                 </wp:positionH>
                 <wp:positionV relativeFrom="margin">
-                  <wp:align>bottom</wp:align>
+                  <wp:posOffset>6247130</wp:posOffset>
                 </wp:positionV>
                 <wp:extent cx="3613785" cy="2609850"/>
                 <wp:effectExtent l="0" t="0" r="5715" b="6350"/>
@@ -62,7 +428,7 @@
                                 <w:noProof/>
                               </w:rPr>
                               <w:drawing>
-                                <wp:inline distT="0" distB="0" distL="0" distR="0" wp14:anchorId="5D7BF8F8" wp14:editId="39D8931E">
+                                <wp:inline distT="0" distB="0" distL="0" distR="0" wp14:anchorId="50917F49" wp14:editId="78CCF67F">
                                   <wp:extent cx="3252470" cy="2298700"/>
                                   <wp:effectExtent l="0" t="0" r="0" b="0"/>
                                   <wp:docPr id="18" name="Picture 18"/>
@@ -75,7 +441,7 @@
                                           <pic:cNvPicPr/>
                                         </pic:nvPicPr>
                                         <pic:blipFill>
-                                          <a:blip r:embed="rId5">
+                                          <a:blip r:embed="rId6">
                                             <a:extLst>
                                               <a:ext uri="{28A0092B-C50C-407E-A947-70E740481C1C}">
                                                 <a14:useLocalDpi xmlns:a14="http://schemas.microsoft.com/office/drawing/2010/main" val="0"/>
@@ -105,14 +471,27 @@
                             <w:r>
                               <w:t xml:space="preserve">Figure </w:t>
                             </w:r>
-                            <w:fldSimple w:instr=" SEQ Figure \* ARABIC ">
-                              <w:r>
-                                <w:rPr>
-                                  <w:noProof/>
-                                </w:rPr>
-                                <w:t>1</w:t>
-                              </w:r>
-                            </w:fldSimple>
+                            <w:r>
+                              <w:fldChar w:fldCharType="begin"/>
+                            </w:r>
+                            <w:r>
+                              <w:instrText xml:space="preserve"> SEQ Figure \* ARABIC </w:instrText>
+                            </w:r>
+                            <w:r>
+                              <w:fldChar w:fldCharType="separate"/>
+                            </w:r>
+                            <w:r>
+                              <w:rPr>
+                                <w:noProof/>
+                              </w:rPr>
+                              <w:t>1</w:t>
+                            </w:r>
+                            <w:r>
+                              <w:rPr>
+                                <w:noProof/>
+                              </w:rPr>
+                              <w:fldChar w:fldCharType="end"/>
+                            </w:r>
                             <w:bookmarkEnd w:id="0"/>
                             <w:r>
                               <w:t xml:space="preserve">: </w:t>
@@ -149,11 +528,11 @@
           </mc:Choice>
           <mc:Fallback>
             <w:pict>
-              <v:shapetype w14:anchorId="5DDC0F51" id="_x0000_t202" coordsize="21600,21600" o:spt="202" path="m,l,21600r21600,l21600,xe">
+              <v:shapetype w14:anchorId="6B2A4CC4" id="_x0000_t202" coordsize="21600,21600" o:spt="202" path="m,l,21600r21600,l21600,xe">
                 <v:stroke joinstyle="miter"/>
                 <v:path gradientshapeok="t" o:connecttype="rect"/>
               </v:shapetype>
-              <v:shape id="Text Box 1" o:spid="_x0000_s1026" type="#_x0000_t202" style="position:absolute;margin-left:0;margin-top:0;width:284.55pt;height:205.5pt;z-index:251659264;visibility:visible;mso-wrap-style:square;mso-width-percent:0;mso-height-percent:0;mso-wrap-distance-left:9pt;mso-wrap-distance-top:0;mso-wrap-distance-right:9pt;mso-wrap-distance-bottom:0;mso-position-horizontal:center;mso-position-horizontal-relative:text;mso-position-vertical:bottom;mso-position-vertical-relative:margin;mso-width-percent:0;mso-height-percent:0;mso-width-relative:margin;mso-height-relative:margin;v-text-anchor:top" o:gfxdata="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" o:allowoverlap="f" fillcolor="white [3201]" stroked="f" strokeweight=".5pt">
+              <v:shape id="Text Box 1" o:spid="_x0000_s1026" type="#_x0000_t202" style="position:absolute;left:0;text-align:left;margin-left:83.15pt;margin-top:491.9pt;width:284.55pt;height:205.5pt;z-index:251663360;visibility:visible;mso-wrap-style:square;mso-width-percent:0;mso-height-percent:0;mso-wrap-distance-left:9pt;mso-wrap-distance-top:0;mso-wrap-distance-right:9pt;mso-wrap-distance-bottom:0;mso-position-horizontal:absolute;mso-position-horizontal-relative:text;mso-position-vertical:absolute;mso-position-vertical-relative:margin;mso-width-percent:0;mso-height-percent:0;mso-width-relative:margin;mso-height-relative:margin;v-text-anchor:top" o:gfxdata="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" o:allowoverlap="f" fillcolor="white [3201]" stroked="f" strokeweight=".5pt">
                 <v:textbox inset=".5mm,.5mm,.5mm,.5mm">
                   <w:txbxContent>
                     <w:p>
@@ -167,7 +546,7 @@
                           <w:noProof/>
                         </w:rPr>
                         <w:drawing>
-                          <wp:inline distT="0" distB="0" distL="0" distR="0" wp14:anchorId="5D7BF8F8" wp14:editId="39D8931E">
+                          <wp:inline distT="0" distB="0" distL="0" distR="0" wp14:anchorId="50917F49" wp14:editId="78CCF67F">
                             <wp:extent cx="3252470" cy="2298700"/>
                             <wp:effectExtent l="0" t="0" r="0" b="0"/>
                             <wp:docPr id="18" name="Picture 18"/>
@@ -180,7 +559,7 @@
                                     <pic:cNvPicPr/>
                                   </pic:nvPicPr>
                                   <pic:blipFill>
-                                    <a:blip r:embed="rId5">
+                                    <a:blip r:embed="rId6">
                                       <a:extLst>
                                         <a:ext uri="{28A0092B-C50C-407E-A947-70E740481C1C}">
                                           <a14:useLocalDpi xmlns:a14="http://schemas.microsoft.com/office/drawing/2010/main" val="0"/>
@@ -210,14 +589,27 @@
                       <w:r>
                         <w:t xml:space="preserve">Figure </w:t>
                       </w:r>
-                      <w:fldSimple w:instr=" SEQ Figure \* ARABIC ">
-                        <w:r>
-                          <w:rPr>
-                            <w:noProof/>
-                          </w:rPr>
-                          <w:t>1</w:t>
-                        </w:r>
-                      </w:fldSimple>
+                      <w:r>
+                        <w:fldChar w:fldCharType="begin"/>
+                      </w:r>
+                      <w:r>
+                        <w:instrText xml:space="preserve"> SEQ Figure \* ARABIC </w:instrText>
+                      </w:r>
+                      <w:r>
+                        <w:fldChar w:fldCharType="separate"/>
+                      </w:r>
+                      <w:r>
+                        <w:rPr>
+                          <w:noProof/>
+                        </w:rPr>
+                        <w:t>1</w:t>
+                      </w:r>
+                      <w:r>
+                        <w:rPr>
+                          <w:noProof/>
+                        </w:rPr>
+                        <w:fldChar w:fldCharType="end"/>
+                      </w:r>
                       <w:bookmarkEnd w:id="2"/>
                       <w:r>
                         <w:t xml:space="preserve">: </w:t>
@@ -244,46 +636,107 @@
         <w:rPr>
           <w:b/>
           <w:bCs/>
-          <w:sz w:val="32"/>
-          <w:szCs w:val="32"/>
-        </w:rPr>
-        <w:t xml:space="preserve">Test Script for </w:t>
+          <w:sz w:val="24"/>
+          <w:szCs w:val="24"/>
+        </w:rPr>
+        <w:t>Basic change</w:t>
       </w:r>
       <w:r>
         <w:rPr>
           <w:b/>
           <w:bCs/>
-          <w:sz w:val="32"/>
-          <w:szCs w:val="32"/>
-        </w:rPr>
-        <w:t>Replace Picture</w:t>
-      </w:r>
-      <w:r>
+          <w:sz w:val="24"/>
+          <w:szCs w:val="24"/>
+        </w:rPr>
+        <w:t xml:space="preserve"> and Undo</w:t>
+      </w:r>
+      <w:r>
+        <w:rPr>
+          <w:b/>
+          <w:bCs/>
+          <w:sz w:val="24"/>
+          <w:szCs w:val="24"/>
+        </w:rPr>
+        <w:t>:</w:t>
+      </w:r>
+      <w:r>
+        <w:rPr>
+          <w:sz w:val="24"/>
+          <w:szCs w:val="24"/>
+        </w:rPr>
         <w:br/>
       </w:r>
       <w:r>
+        <w:rPr>
+          <w:sz w:val="24"/>
+          <w:szCs w:val="24"/>
+        </w:rPr>
+        <w:t xml:space="preserve">In </w:t>
+      </w:r>
+      <w:r>
+        <w:rPr>
+          <w:sz w:val="24"/>
+          <w:szCs w:val="24"/>
+        </w:rPr>
+        <w:fldChar w:fldCharType="begin"/>
+      </w:r>
+      <w:r>
+        <w:rPr>
+          <w:sz w:val="24"/>
+          <w:szCs w:val="24"/>
+        </w:rPr>
+        <w:instrText xml:space="preserve"> REF _Ref81745726 </w:instrText>
+      </w:r>
+      <w:r>
+        <w:rPr>
+          <w:sz w:val="24"/>
+          <w:szCs w:val="24"/>
+        </w:rPr>
+        <w:instrText xml:space="preserve"> \* MERGEFORMAT </w:instrText>
+      </w:r>
+      <w:r>
+        <w:rPr>
+          <w:sz w:val="24"/>
+          <w:szCs w:val="24"/>
+        </w:rPr>
+        <w:fldChar w:fldCharType="separate"/>
+      </w:r>
+      <w:r>
+        <w:rPr>
+          <w:sz w:val="24"/>
+          <w:szCs w:val="24"/>
+        </w:rPr>
+        <w:t>Figure 1</w:t>
+      </w:r>
+      <w:r>
+        <w:rPr>
+          <w:sz w:val="24"/>
+          <w:szCs w:val="24"/>
+        </w:rPr>
+        <w:fldChar w:fldCharType="end"/>
+      </w:r>
+      <w:r>
+        <w:rPr>
+          <w:sz w:val="24"/>
+          <w:szCs w:val="24"/>
+        </w:rPr>
+        <w:t xml:space="preserve">, select Placeholder, RP, </w:t>
+      </w:r>
+      <w:r>
+        <w:rPr>
+          <w:sz w:val="24"/>
+          <w:szCs w:val="24"/>
+        </w:rPr>
         <w:br/>
       </w:r>
       <w:r>
         <w:rPr>
-          <w:sz w:val="24"/>
-          <w:szCs w:val="24"/>
-        </w:rPr>
-        <w:t>Copyright © 202</w:t>
-      </w:r>
-      <w:r>
-        <w:rPr>
-          <w:sz w:val="24"/>
-          <w:szCs w:val="24"/>
-        </w:rPr>
-        <w:t>1</w:t>
-      </w:r>
-      <w:r>
-        <w:rPr>
-          <w:sz w:val="24"/>
-          <w:szCs w:val="24"/>
-        </w:rPr>
-        <w:t xml:space="preserve"> Charles Weir </w:t>
+          <w:i/>
+          <w:iCs/>
+          <w:sz w:val="24"/>
+          <w:szCs w:val="24"/>
+        </w:rPr>
+        <w:t>Shows folder containing this document</w:t>
       </w:r>
       <w:r>
         <w:rPr>
@@ -291,194 +744,55 @@
           <w:szCs w:val="24"/>
         </w:rPr>
         <w:br/>
-        <w:t xml:space="preserve">Released under </w:t>
-      </w:r>
-      <w:proofErr w:type="gramStart"/>
-      <w:r>
-        <w:rPr>
-          <w:sz w:val="24"/>
-          <w:szCs w:val="24"/>
-        </w:rPr>
-        <w:t>open source</w:t>
-      </w:r>
-      <w:proofErr w:type="gramEnd"/>
-      <w:r>
-        <w:rPr>
-          <w:sz w:val="24"/>
-          <w:szCs w:val="24"/>
-        </w:rPr>
-        <w:t xml:space="preserve"> </w:t>
-      </w:r>
-      <w:proofErr w:type="spellStart"/>
-      <w:r>
-        <w:rPr>
-          <w:sz w:val="24"/>
-          <w:szCs w:val="24"/>
-        </w:rPr>
-        <w:t>licence</w:t>
-      </w:r>
-      <w:proofErr w:type="spellEnd"/>
-      <w:r>
-        <w:rPr>
-          <w:sz w:val="24"/>
-          <w:szCs w:val="24"/>
-        </w:rPr>
-        <w:t xml:space="preserve">. </w:t>
-      </w:r>
-    </w:p>
-    <w:p>
-      <w:pPr>
-        <w:jc w:val="left"/>
-        <w:rPr>
-          <w:sz w:val="24"/>
-          <w:szCs w:val="24"/>
-        </w:rPr>
-      </w:pPr>
-    </w:p>
-    <w:p>
-      <w:pPr>
-        <w:jc w:val="left"/>
-        <w:rPr>
-          <w:sz w:val="24"/>
-          <w:szCs w:val="24"/>
-        </w:rPr>
-      </w:pPr>
-    </w:p>
-    <w:p>
-      <w:pPr>
-        <w:pStyle w:val="Body"/>
-        <w:rPr>
-          <w:sz w:val="24"/>
-          <w:szCs w:val="24"/>
-        </w:rPr>
-      </w:pPr>
-      <w:r>
-        <w:rPr>
-          <w:sz w:val="24"/>
-          <w:szCs w:val="24"/>
-        </w:rPr>
-        <w:t xml:space="preserve">To allow you to work on the VBA, you need to set </w:t>
-      </w:r>
-      <w:r>
-        <w:rPr>
-          <w:sz w:val="24"/>
-          <w:szCs w:val="24"/>
-        </w:rPr>
-        <w:t>ImageAndTableSupport</w:t>
-      </w:r>
-      <w:r>
-        <w:rPr>
-          <w:sz w:val="24"/>
-          <w:szCs w:val="24"/>
-        </w:rPr>
-        <w:t>.dotm to be this document’s template. Use Developer – Add-</w:t>
-      </w:r>
-      <w:proofErr w:type="gramStart"/>
-      <w:r>
-        <w:rPr>
-          <w:sz w:val="24"/>
-          <w:szCs w:val="24"/>
-        </w:rPr>
-        <w:t>ins  -</w:t>
-      </w:r>
-      <w:proofErr w:type="gramEnd"/>
-      <w:r>
-        <w:rPr>
-          <w:sz w:val="24"/>
-          <w:szCs w:val="24"/>
-        </w:rPr>
-        <w:t xml:space="preserve"> Word Add-Ins -  Attach – </w:t>
-      </w:r>
-      <w:r>
-        <w:rPr>
-          <w:sz w:val="24"/>
-          <w:szCs w:val="24"/>
-        </w:rPr>
-        <w:t>Show</w:t>
-      </w:r>
-      <w:r>
-        <w:rPr>
-          <w:sz w:val="24"/>
-          <w:szCs w:val="24"/>
-        </w:rPr>
-        <w:t xml:space="preserve"> all word files - [Choose </w:t>
-      </w:r>
-      <w:r>
-        <w:rPr>
-          <w:sz w:val="24"/>
-          <w:szCs w:val="24"/>
-        </w:rPr>
-        <w:t>ImageAndTableSupport</w:t>
-      </w:r>
-      <w:r>
-        <w:rPr>
-          <w:sz w:val="24"/>
-          <w:szCs w:val="24"/>
-        </w:rPr>
-        <w:t xml:space="preserve">.dotm]’ </w:t>
-      </w:r>
-    </w:p>
-    <w:p>
-      <w:pPr>
-        <w:pStyle w:val="Body"/>
-        <w:rPr>
-          <w:sz w:val="24"/>
-          <w:szCs w:val="24"/>
-        </w:rPr>
-      </w:pPr>
-      <w:r>
-        <w:rPr>
-          <w:sz w:val="24"/>
-          <w:szCs w:val="24"/>
-        </w:rPr>
-        <w:t xml:space="preserve">If a version of </w:t>
-      </w:r>
-      <w:proofErr w:type="spellStart"/>
-      <w:r>
-        <w:rPr>
-          <w:sz w:val="24"/>
-          <w:szCs w:val="24"/>
-        </w:rPr>
-        <w:t>ImageAndTableSupport</w:t>
-      </w:r>
-      <w:proofErr w:type="spellEnd"/>
-      <w:r>
-        <w:rPr>
-          <w:sz w:val="24"/>
-          <w:szCs w:val="24"/>
-        </w:rPr>
-        <w:t xml:space="preserve"> is already installed, exit Word, go to the template folder (see Installation Instructions </w:t>
-      </w:r>
-      <w:hyperlink r:id="rId6" w:history="1">
-        <w:r>
-          <w:rPr>
-            <w:rStyle w:val="Hyperlink"/>
-            <w:sz w:val="24"/>
-            <w:szCs w:val="24"/>
-          </w:rPr>
-          <w:t>here</w:t>
-        </w:r>
-      </w:hyperlink>
-      <w:r>
-        <w:rPr>
-          <w:sz w:val="24"/>
-          <w:szCs w:val="24"/>
-        </w:rPr>
-        <w:t xml:space="preserve">) and rename the template </w:t>
-      </w:r>
-      <w:r>
-        <w:rPr>
-          <w:sz w:val="24"/>
-          <w:szCs w:val="24"/>
-        </w:rPr>
-        <w:t>ImageAndTableSupport.dotm</w:t>
-      </w:r>
-      <w:r>
-        <w:rPr>
-          <w:sz w:val="24"/>
-          <w:szCs w:val="24"/>
-        </w:rPr>
-        <w:t xml:space="preserve">  to something ending x. </w:t>
+        <w:t>Chose WordAttachmentScreenshot.png</w:t>
+      </w:r>
+      <w:r>
+        <w:rPr>
+          <w:sz w:val="24"/>
+          <w:szCs w:val="24"/>
+        </w:rPr>
+        <w:br/>
+      </w:r>
+      <w:r>
+        <w:rPr>
+          <w:i/>
+          <w:iCs/>
+          <w:sz w:val="24"/>
+          <w:szCs w:val="24"/>
+        </w:rPr>
+        <w:t>Image now shows new attachment</w:t>
+      </w:r>
+      <w:r>
+        <w:rPr>
+          <w:i/>
+          <w:iCs/>
+          <w:sz w:val="24"/>
+          <w:szCs w:val="24"/>
+        </w:rPr>
+        <w:br/>
+      </w:r>
+      <w:r>
+        <w:rPr>
+          <w:sz w:val="24"/>
+          <w:szCs w:val="24"/>
+        </w:rPr>
+        <w:t>Undo</w:t>
+      </w:r>
+      <w:r>
+        <w:rPr>
+          <w:sz w:val="24"/>
+          <w:szCs w:val="24"/>
+        </w:rPr>
+        <w:br/>
+      </w:r>
+      <w:r>
+        <w:rPr>
+          <w:i/>
+          <w:iCs/>
+          <w:sz w:val="24"/>
+          <w:szCs w:val="24"/>
+        </w:rPr>
+        <w:t>Returns to original</w:t>
       </w:r>
     </w:p>
     <w:p>
@@ -501,7 +815,7 @@
           <w:sz w:val="24"/>
           <w:szCs w:val="24"/>
         </w:rPr>
-        <w:t>Basic change</w:t>
+        <w:t>Cropping preserved:</w:t>
       </w:r>
       <w:r>
         <w:rPr>
@@ -510,22 +824,6 @@
           <w:sz w:val="24"/>
           <w:szCs w:val="24"/>
         </w:rPr>
-        <w:t xml:space="preserve"> and Undo</w:t>
-      </w:r>
-      <w:r>
-        <w:rPr>
-          <w:b/>
-          <w:bCs/>
-          <w:sz w:val="24"/>
-          <w:szCs w:val="24"/>
-        </w:rPr>
-        <w:t>:</w:t>
-      </w:r>
-      <w:r>
-        <w:rPr>
-          <w:sz w:val="24"/>
-          <w:szCs w:val="24"/>
-        </w:rPr>
         <w:br/>
       </w:r>
       <w:r>
@@ -583,6 +881,28 @@
           <w:szCs w:val="24"/>
         </w:rPr>
         <w:t xml:space="preserve">, select Placeholder, RP, </w:t>
+      </w:r>
+      <w:r>
+        <w:rPr>
+          <w:sz w:val="24"/>
+          <w:szCs w:val="24"/>
+        </w:rPr>
+        <w:br/>
+        <w:t xml:space="preserve">Chose </w:t>
+      </w:r>
+      <w:r>
+        <w:rPr>
+          <w:sz w:val="24"/>
+          <w:szCs w:val="24"/>
+        </w:rPr>
+        <w:t>BlueRectangleCrop</w:t>
+      </w:r>
+      <w:r>
+        <w:rPr>
+          <w:sz w:val="24"/>
+          <w:szCs w:val="24"/>
+        </w:rPr>
+        <w:t>.png</w:t>
       </w:r>
       <w:r>
         <w:rPr>
@@ -598,22 +918,7 @@
           <w:sz w:val="24"/>
           <w:szCs w:val="24"/>
         </w:rPr>
-        <w:t>Shows folder containing this document</w:t>
-      </w:r>
-      <w:r>
-        <w:rPr>
-          <w:sz w:val="24"/>
-          <w:szCs w:val="24"/>
-        </w:rPr>
-        <w:br/>
-        <w:t>Chose WordAttachmentScreenshot.png</w:t>
-      </w:r>
-      <w:r>
-        <w:rPr>
-          <w:sz w:val="24"/>
-          <w:szCs w:val="24"/>
-        </w:rPr>
-        <w:br/>
+        <w:t xml:space="preserve">Image now shows </w:t>
       </w:r>
       <w:r>
         <w:rPr>
@@ -622,7 +927,59 @@
           <w:sz w:val="24"/>
           <w:szCs w:val="24"/>
         </w:rPr>
-        <w:t>Image now shows new attachment</w:t>
+        <w:t>smaller blue rectangle, no larger border.</w:t>
+      </w:r>
+    </w:p>
+    <w:p>
+      <w:pPr>
+        <w:pStyle w:val="ListParagraph"/>
+        <w:ind w:left="851"/>
+        <w:jc w:val="left"/>
+        <w:rPr>
+          <w:sz w:val="24"/>
+          <w:szCs w:val="24"/>
+        </w:rPr>
+      </w:pPr>
+      <w:r>
+        <w:t>Use Picture Format – Crop to crop to the blue rectangle</w:t>
+      </w:r>
+      <w:r>
+        <w:br/>
+      </w:r>
+      <w:r>
+        <w:rPr>
+          <w:sz w:val="24"/>
+          <w:szCs w:val="24"/>
+        </w:rPr>
+        <w:t xml:space="preserve">Select </w:t>
+      </w:r>
+      <w:r>
+        <w:rPr>
+          <w:sz w:val="24"/>
+          <w:szCs w:val="24"/>
+        </w:rPr>
+        <w:t xml:space="preserve">it, RP, Chose </w:t>
+      </w:r>
+      <w:r>
+        <w:rPr>
+          <w:sz w:val="24"/>
+          <w:szCs w:val="24"/>
+        </w:rPr>
+        <w:t>BlueRectangleCrop</w:t>
+      </w:r>
+      <w:r>
+        <w:rPr>
+          <w:sz w:val="24"/>
+          <w:szCs w:val="24"/>
+        </w:rPr>
+        <w:t>.png</w:t>
+      </w:r>
+      <w:r>
+        <w:rPr>
+          <w:sz w:val="24"/>
+          <w:szCs w:val="24"/>
+        </w:rPr>
+        <w:br/>
       </w:r>
       <w:r>
         <w:rPr>
@@ -631,30 +988,7 @@
           <w:sz w:val="24"/>
           <w:szCs w:val="24"/>
         </w:rPr>
-        <w:br/>
-      </w:r>
-      <w:r>
-        <w:rPr>
-          <w:sz w:val="24"/>
-          <w:szCs w:val="24"/>
-        </w:rPr>
-        <w:t>Undo</w:t>
-      </w:r>
-      <w:r>
-        <w:rPr>
-          <w:sz w:val="24"/>
-          <w:szCs w:val="24"/>
-        </w:rPr>
-        <w:br/>
-      </w:r>
-      <w:r>
-        <w:rPr>
-          <w:i/>
-          <w:iCs/>
-          <w:sz w:val="24"/>
-          <w:szCs w:val="24"/>
-        </w:rPr>
-        <w:t>Returns to original</w:t>
+        <w:t>Image unchanged.</w:t>
       </w:r>
     </w:p>
     <w:p>
@@ -677,7 +1011,7 @@
           <w:sz w:val="24"/>
           <w:szCs w:val="24"/>
         </w:rPr>
-        <w:t>Cropping preserved:</w:t>
+        <w:t>Dimensions preserved:</w:t>
       </w:r>
       <w:r>
         <w:rPr>
@@ -693,56 +1027,7 @@
           <w:sz w:val="24"/>
           <w:szCs w:val="24"/>
         </w:rPr>
-        <w:t xml:space="preserve">In </w:t>
-      </w:r>
-      <w:r>
-        <w:rPr>
-          <w:sz w:val="24"/>
-          <w:szCs w:val="24"/>
-        </w:rPr>
-        <w:fldChar w:fldCharType="begin"/>
-      </w:r>
-      <w:r>
-        <w:rPr>
-          <w:sz w:val="24"/>
-          <w:szCs w:val="24"/>
-        </w:rPr>
-        <w:instrText xml:space="preserve"> REF _Ref81745726 </w:instrText>
-      </w:r>
-      <w:r>
-        <w:rPr>
-          <w:sz w:val="24"/>
-          <w:szCs w:val="24"/>
-        </w:rPr>
-        <w:instrText xml:space="preserve"> \* MERGEFORMAT </w:instrText>
-      </w:r>
-      <w:r>
-        <w:rPr>
-          <w:sz w:val="24"/>
-          <w:szCs w:val="24"/>
-        </w:rPr>
-        <w:fldChar w:fldCharType="separate"/>
-      </w:r>
-      <w:r>
-        <w:rPr>
-          <w:sz w:val="24"/>
-          <w:szCs w:val="24"/>
-        </w:rPr>
-        <w:t>Figure 1</w:t>
-      </w:r>
-      <w:r>
-        <w:rPr>
-          <w:sz w:val="24"/>
-          <w:szCs w:val="24"/>
-        </w:rPr>
-        <w:fldChar w:fldCharType="end"/>
-      </w:r>
-      <w:r>
-        <w:rPr>
-          <w:sz w:val="24"/>
-          <w:szCs w:val="24"/>
-        </w:rPr>
-        <w:t xml:space="preserve">, select Placeholder, RP, </w:t>
+        <w:t>Select picture, drag to halve its height.</w:t>
       </w:r>
       <w:r>
         <w:rPr>
@@ -750,105 +1035,7 @@
           <w:szCs w:val="24"/>
         </w:rPr>
         <w:br/>
-        <w:t xml:space="preserve">Chose </w:t>
-      </w:r>
-      <w:r>
-        <w:rPr>
-          <w:sz w:val="24"/>
-          <w:szCs w:val="24"/>
-        </w:rPr>
-        <w:t>BlueRectangleCrop</w:t>
-      </w:r>
-      <w:r>
-        <w:rPr>
-          <w:sz w:val="24"/>
-          <w:szCs w:val="24"/>
-        </w:rPr>
-        <w:t>.png</w:t>
-      </w:r>
-      <w:r>
-        <w:rPr>
-          <w:sz w:val="24"/>
-          <w:szCs w:val="24"/>
-        </w:rPr>
-        <w:br/>
-      </w:r>
-      <w:r>
-        <w:rPr>
-          <w:i/>
-          <w:iCs/>
-          <w:sz w:val="24"/>
-          <w:szCs w:val="24"/>
-        </w:rPr>
-        <w:t xml:space="preserve">Image now shows </w:t>
-      </w:r>
-      <w:r>
-        <w:rPr>
-          <w:i/>
-          <w:iCs/>
-          <w:sz w:val="24"/>
-          <w:szCs w:val="24"/>
-        </w:rPr>
-        <w:t>smaller blue rectangle, no larger border.</w:t>
-      </w:r>
-    </w:p>
-    <w:p>
-      <w:pPr>
-        <w:pStyle w:val="ListParagraph"/>
-        <w:ind w:left="851"/>
-        <w:jc w:val="left"/>
-        <w:rPr>
-          <w:sz w:val="24"/>
-          <w:szCs w:val="24"/>
-        </w:rPr>
-      </w:pPr>
-      <w:r>
-        <w:t>Use Picture Format – Crop to crop to the blue rectangle</w:t>
-      </w:r>
-      <w:r>
-        <w:br/>
-      </w:r>
-      <w:r>
-        <w:rPr>
-          <w:sz w:val="24"/>
-          <w:szCs w:val="24"/>
-        </w:rPr>
-        <w:t>Select</w:t>
-      </w:r>
-      <w:r>
-        <w:rPr>
-          <w:sz w:val="24"/>
-          <w:szCs w:val="24"/>
-        </w:rPr>
-        <w:t xml:space="preserve"> </w:t>
-      </w:r>
-      <w:r>
-        <w:rPr>
-          <w:sz w:val="24"/>
-          <w:szCs w:val="24"/>
-        </w:rPr>
-        <w:t>it</w:t>
-      </w:r>
-      <w:r>
-        <w:rPr>
-          <w:sz w:val="24"/>
-          <w:szCs w:val="24"/>
-        </w:rPr>
-        <w:t>, RP,</w:t>
-      </w:r>
-      <w:r>
-        <w:rPr>
-          <w:sz w:val="24"/>
-          <w:szCs w:val="24"/>
-        </w:rPr>
-        <w:t xml:space="preserve"> </w:t>
-      </w:r>
-      <w:r>
-        <w:rPr>
-          <w:sz w:val="24"/>
-          <w:szCs w:val="24"/>
-        </w:rPr>
-        <w:t xml:space="preserve">Chose </w:t>
+        <w:t xml:space="preserve">select it, RP, Chose </w:t>
       </w:r>
       <w:r>
         <w:rPr>
@@ -890,6 +1077,8 @@
         </w:numPr>
         <w:jc w:val="left"/>
         <w:rPr>
+          <w:i/>
+          <w:iCs/>
           <w:sz w:val="24"/>
           <w:szCs w:val="24"/>
         </w:rPr>
@@ -901,58 +1090,7 @@
           <w:sz w:val="24"/>
           <w:szCs w:val="24"/>
         </w:rPr>
-        <w:t>Dimensions preserved:</w:t>
-      </w:r>
-      <w:r>
-        <w:rPr>
-          <w:b/>
-          <w:bCs/>
-          <w:sz w:val="24"/>
-          <w:szCs w:val="24"/>
-        </w:rPr>
-        <w:br/>
-      </w:r>
-      <w:r>
-        <w:rPr>
-          <w:sz w:val="24"/>
-          <w:szCs w:val="24"/>
-        </w:rPr>
-        <w:t>Select picture, drag to halve its height.</w:t>
-      </w:r>
-      <w:r>
-        <w:rPr>
-          <w:sz w:val="24"/>
-          <w:szCs w:val="24"/>
-        </w:rPr>
-        <w:br/>
-      </w:r>
-      <w:r>
-        <w:rPr>
-          <w:sz w:val="24"/>
-          <w:szCs w:val="24"/>
-        </w:rPr>
-        <w:t xml:space="preserve">select it, RP, Chose </w:t>
-      </w:r>
-      <w:r>
-        <w:rPr>
-          <w:sz w:val="24"/>
-          <w:szCs w:val="24"/>
-        </w:rPr>
-        <w:t>BlueRectangleCrop</w:t>
-      </w:r>
-      <w:r>
-        <w:rPr>
-          <w:sz w:val="24"/>
-          <w:szCs w:val="24"/>
-        </w:rPr>
-        <w:t>.png</w:t>
-      </w:r>
-      <w:r>
-        <w:rPr>
-          <w:sz w:val="24"/>
-          <w:szCs w:val="24"/>
-        </w:rPr>
-        <w:br/>
+        <w:t>Undo:</w:t>
       </w:r>
       <w:r>
         <w:rPr>
@@ -961,7 +1099,86 @@
           <w:sz w:val="24"/>
           <w:szCs w:val="24"/>
         </w:rPr>
-        <w:t>Image unchanged.</w:t>
+        <w:br/>
+      </w:r>
+      <w:r>
+        <w:rPr>
+          <w:sz w:val="24"/>
+          <w:szCs w:val="24"/>
+        </w:rPr>
+        <w:t xml:space="preserve">Undo </w:t>
+      </w:r>
+      <w:r>
+        <w:rPr>
+          <w:i/>
+          <w:iCs/>
+          <w:sz w:val="24"/>
+          <w:szCs w:val="24"/>
+        </w:rPr>
+        <w:t>until back</w:t>
+      </w:r>
+      <w:r>
+        <w:rPr>
+          <w:i/>
+          <w:iCs/>
+          <w:sz w:val="24"/>
+          <w:szCs w:val="24"/>
+        </w:rPr>
+        <w:t xml:space="preserve"> to Placeholder.</w:t>
+      </w:r>
+      <w:r>
+        <w:rPr>
+          <w:sz w:val="24"/>
+          <w:szCs w:val="24"/>
+        </w:rPr>
+        <w:br/>
+      </w:r>
+      <w:r>
+        <w:rPr>
+          <w:i/>
+          <w:iCs/>
+          <w:sz w:val="24"/>
+          <w:szCs w:val="24"/>
+        </w:rPr>
+        <w:t>Should be steps as above</w:t>
+      </w:r>
+      <w:r>
+        <w:rPr>
+          <w:i/>
+          <w:iCs/>
+          <w:sz w:val="24"/>
+          <w:szCs w:val="24"/>
+        </w:rPr>
+        <w:t>.</w:t>
+      </w:r>
+      <w:r>
+        <w:rPr>
+          <w:i/>
+          <w:iCs/>
+          <w:sz w:val="24"/>
+          <w:szCs w:val="24"/>
+        </w:rPr>
+        <w:br/>
+      </w:r>
+    </w:p>
+    <w:p>
+      <w:pPr>
+        <w:jc w:val="left"/>
+        <w:rPr>
+          <w:i/>
+          <w:iCs/>
+          <w:sz w:val="24"/>
+          <w:szCs w:val="24"/>
+        </w:rPr>
+      </w:pPr>
+      <w:r>
+        <w:rPr>
+          <w:i/>
+          <w:iCs/>
+          <w:sz w:val="24"/>
+          <w:szCs w:val="24"/>
+        </w:rPr>
+        <w:br w:type="page"/>
       </w:r>
     </w:p>
     <w:p>
@@ -973,119 +1190,6 @@
         </w:numPr>
         <w:jc w:val="left"/>
         <w:rPr>
-          <w:i/>
-          <w:iCs/>
-          <w:sz w:val="24"/>
-          <w:szCs w:val="24"/>
-        </w:rPr>
-      </w:pPr>
-      <w:r>
-        <w:rPr>
-          <w:b/>
-          <w:bCs/>
-          <w:sz w:val="24"/>
-          <w:szCs w:val="24"/>
-        </w:rPr>
-        <w:t>Undo:</w:t>
-      </w:r>
-      <w:r>
-        <w:rPr>
-          <w:i/>
-          <w:iCs/>
-          <w:sz w:val="24"/>
-          <w:szCs w:val="24"/>
-        </w:rPr>
-        <w:br/>
-      </w:r>
-      <w:r>
-        <w:rPr>
-          <w:sz w:val="24"/>
-          <w:szCs w:val="24"/>
-        </w:rPr>
-        <w:t xml:space="preserve">Undo </w:t>
-      </w:r>
-      <w:r>
-        <w:rPr>
-          <w:i/>
-          <w:iCs/>
-          <w:sz w:val="24"/>
-          <w:szCs w:val="24"/>
-        </w:rPr>
-        <w:t>until back</w:t>
-      </w:r>
-      <w:r>
-        <w:rPr>
-          <w:i/>
-          <w:iCs/>
-          <w:sz w:val="24"/>
-          <w:szCs w:val="24"/>
-        </w:rPr>
-        <w:t xml:space="preserve"> to Placeholder.</w:t>
-      </w:r>
-      <w:r>
-        <w:rPr>
-          <w:sz w:val="24"/>
-          <w:szCs w:val="24"/>
-        </w:rPr>
-        <w:br/>
-      </w:r>
-      <w:r>
-        <w:rPr>
-          <w:i/>
-          <w:iCs/>
-          <w:sz w:val="24"/>
-          <w:szCs w:val="24"/>
-        </w:rPr>
-        <w:t>Should be steps as above</w:t>
-      </w:r>
-      <w:r>
-        <w:rPr>
-          <w:i/>
-          <w:iCs/>
-          <w:sz w:val="24"/>
-          <w:szCs w:val="24"/>
-        </w:rPr>
-        <w:t>.</w:t>
-      </w:r>
-      <w:r>
-        <w:rPr>
-          <w:i/>
-          <w:iCs/>
-          <w:sz w:val="24"/>
-          <w:szCs w:val="24"/>
-        </w:rPr>
-        <w:br/>
-      </w:r>
-    </w:p>
-    <w:p>
-      <w:pPr>
-        <w:jc w:val="left"/>
-        <w:rPr>
-          <w:i/>
-          <w:iCs/>
-          <w:sz w:val="24"/>
-          <w:szCs w:val="24"/>
-        </w:rPr>
-      </w:pPr>
-      <w:r>
-        <w:rPr>
-          <w:i/>
-          <w:iCs/>
-          <w:sz w:val="24"/>
-          <w:szCs w:val="24"/>
-        </w:rPr>
-        <w:br w:type="page"/>
-      </w:r>
-    </w:p>
-    <w:p>
-      <w:pPr>
-        <w:pStyle w:val="ListParagraph"/>
-        <w:numPr>
-          <w:ilvl w:val="0"/>
-          <w:numId w:val="1"/>
-        </w:numPr>
-        <w:jc w:val="left"/>
-        <w:rPr>
           <w:b/>
           <w:bCs/>
           <w:sz w:val="24"/>
@@ -1127,7 +1231,7 @@
         <mc:AlternateContent>
           <mc:Choice Requires="wps">
             <w:drawing>
-              <wp:anchor distT="0" distB="0" distL="114300" distR="114300" simplePos="0" relativeHeight="251661312" behindDoc="0" locked="0" layoutInCell="1" allowOverlap="0" wp14:anchorId="10A0C5F6" wp14:editId="083FABC8">
+              <wp:anchor distT="0" distB="0" distL="114300" distR="114300" simplePos="0" relativeHeight="251661312" behindDoc="0" locked="0" layoutInCell="1" allowOverlap="0" wp14:anchorId="10A0C5F6" wp14:editId="69F3C6A9">
                 <wp:simplePos x="0" y="0"/>
                 <wp:positionH relativeFrom="column">
                   <wp:align>center</wp:align>
@@ -1167,16 +1271,16 @@
                             </w:pPr>
                             <w:r>
                               <w:drawing>
-                                <wp:inline distT="0" distB="0" distL="0" distR="0" wp14:anchorId="4CB313A3" wp14:editId="5610C6EF">
+                                <wp:inline distT="0" distB="0" distL="0" distR="0" wp14:anchorId="67930C95" wp14:editId="48193CCD">
                                   <wp:extent cx="3252470" cy="2298700"/>
-                                  <wp:effectExtent l="50800" t="50800" r="49530" b="50800"/>
-                                  <wp:docPr id="20" name="Picture 20"/>
+                                  <wp:effectExtent l="0" t="0" r="0" b="0"/>
+                                  <wp:docPr id="21" name="Picture 21"/>
                                   <wp:cNvGraphicFramePr/>
                                   <a:graphic xmlns:a="http://schemas.openxmlformats.org/drawingml/2006/main">
                                     <a:graphicData uri="http://schemas.openxmlformats.org/drawingml/2006/picture">
                                       <pic:pic xmlns:pic="http://schemas.openxmlformats.org/drawingml/2006/picture">
                                         <pic:nvPicPr>
-                                          <pic:cNvPr id="20" name=""/>
+                                          <pic:cNvPr id="21" name=""/>
                                           <pic:cNvPicPr/>
                                         </pic:nvPicPr>
                                         <pic:blipFill>
@@ -1200,11 +1304,6 @@
                                           <a:prstGeom prst="rect">
                                             <a:avLst/>
                                           </a:prstGeom>
-                                          <a:ln w="50800">
-                                            <a:solidFill>
-                                              <a:schemeClr val="accent1"/>
-                                            </a:solidFill>
-                                          </a:ln>
                                         </pic:spPr>
                                       </pic:pic>
                                     </a:graphicData>
@@ -1286,20 +1385,20 @@
                       </w:pPr>
                       <w:r>
                         <w:drawing>
-                          <wp:inline distT="0" distB="0" distL="0" distR="0" wp14:anchorId="4CB313A3" wp14:editId="5610C6EF">
+                          <wp:inline distT="0" distB="0" distL="0" distR="0" wp14:anchorId="67930C95" wp14:editId="48193CCD">
                             <wp:extent cx="3252470" cy="2298700"/>
-                            <wp:effectExtent l="50800" t="50800" r="49530" b="50800"/>
-                            <wp:docPr id="20" name="Picture 20"/>
+                            <wp:effectExtent l="0" t="0" r="0" b="0"/>
+                            <wp:docPr id="21" name="Picture 21"/>
                             <wp:cNvGraphicFramePr/>
                             <a:graphic xmlns:a="http://schemas.openxmlformats.org/drawingml/2006/main">
                               <a:graphicData uri="http://schemas.openxmlformats.org/drawingml/2006/picture">
                                 <pic:pic xmlns:pic="http://schemas.openxmlformats.org/drawingml/2006/picture">
                                   <pic:nvPicPr>
-                                    <pic:cNvPr id="20" name=""/>
+                                    <pic:cNvPr id="21" name=""/>
                                     <pic:cNvPicPr/>
                                   </pic:nvPicPr>
                                   <pic:blipFill>
-                                    <a:blip r:embed="rId7">
+                                    <a:blip r:embed="rId9">
                                       <a:extLst>
                                         <a:ext uri="{28A0092B-C50C-407E-A947-70E740481C1C}">
                                           <a14:useLocalDpi xmlns:a14="http://schemas.microsoft.com/office/drawing/2010/main" val="0"/>
@@ -1319,11 +1418,6 @@
                                     <a:prstGeom prst="rect">
                                       <a:avLst/>
                                     </a:prstGeom>
-                                    <a:ln w="50800">
-                                      <a:solidFill>
-                                        <a:schemeClr val="accent1"/>
-                                      </a:solidFill>
-                                    </a:ln>
                                   </pic:spPr>
                                 </pic:pic>
                               </a:graphicData>
@@ -1418,6 +1512,13 @@
           <w:szCs w:val="24"/>
         </w:rPr>
         <w:fldChar w:fldCharType="end"/>
+      </w:r>
+      <w:r>
+        <w:rPr>
+          <w:sz w:val="24"/>
+          <w:szCs w:val="24"/>
+        </w:rPr>
+        <w:t xml:space="preserve"> below</w:t>
       </w:r>
       <w:r>
         <w:rPr>
@@ -1986,6 +2087,7 @@
   <w:style w:type="character" w:default="1" w:styleId="DefaultParagraphFont">
     <w:name w:val="Default Paragraph Font"/>
     <w:uiPriority w:val="1"/>
+    <w:semiHidden/>
     <w:unhideWhenUsed/>
   </w:style>
   <w:style w:type="table" w:default="1" w:styleId="TableNormal">

</xml_diff>

<commit_message>
Need border for this test.
</commit_message>
<xml_diff>
--- a/ChangeImageTest.docx
+++ b/ChangeImageTest.docx
@@ -321,21 +321,7 @@
           <w:sz w:val="24"/>
           <w:szCs w:val="24"/>
         </w:rPr>
-        <w:t xml:space="preserve">, restart Word, open </w:t>
-      </w:r>
-      <w:r>
-        <w:rPr>
-          <w:sz w:val="24"/>
-          <w:szCs w:val="24"/>
-        </w:rPr>
-        <w:t>ImageAndTableSupport</w:t>
-      </w:r>
-      <w:r>
-        <w:rPr>
-          <w:sz w:val="24"/>
-          <w:szCs w:val="24"/>
-        </w:rPr>
-        <w:t>.dotm directly from the app, then open this file.</w:t>
+        <w:t>, restart Word, open ImageAndTableSupport.dotm directly from the app, then open this file.</w:t>
       </w:r>
     </w:p>
     <w:p>
@@ -471,27 +457,14 @@
                             <w:r>
                               <w:t xml:space="preserve">Figure </w:t>
                             </w:r>
-                            <w:r>
-                              <w:fldChar w:fldCharType="begin"/>
-                            </w:r>
-                            <w:r>
-                              <w:instrText xml:space="preserve"> SEQ Figure \* ARABIC </w:instrText>
-                            </w:r>
-                            <w:r>
-                              <w:fldChar w:fldCharType="separate"/>
-                            </w:r>
-                            <w:r>
-                              <w:rPr>
-                                <w:noProof/>
-                              </w:rPr>
-                              <w:t>1</w:t>
-                            </w:r>
-                            <w:r>
-                              <w:rPr>
-                                <w:noProof/>
-                              </w:rPr>
-                              <w:fldChar w:fldCharType="end"/>
-                            </w:r>
+                            <w:fldSimple w:instr=" SEQ Figure \* ARABIC ">
+                              <w:r>
+                                <w:rPr>
+                                  <w:noProof/>
+                                </w:rPr>
+                                <w:t>1</w:t>
+                              </w:r>
+                            </w:fldSimple>
                             <w:bookmarkEnd w:id="0"/>
                             <w:r>
                               <w:t xml:space="preserve">: </w:t>
@@ -559,7 +532,7 @@
                                     <pic:cNvPicPr/>
                                   </pic:nvPicPr>
                                   <pic:blipFill>
-                                    <a:blip r:embed="rId6">
+                                    <a:blip r:embed="rId7">
                                       <a:extLst>
                                         <a:ext uri="{28A0092B-C50C-407E-A947-70E740481C1C}">
                                           <a14:useLocalDpi xmlns:a14="http://schemas.microsoft.com/office/drawing/2010/main" val="0"/>
@@ -1271,9 +1244,9 @@
                             </w:pPr>
                             <w:r>
                               <w:drawing>
-                                <wp:inline distT="0" distB="0" distL="0" distR="0" wp14:anchorId="67930C95" wp14:editId="48193CCD">
+                                <wp:inline distT="0" distB="0" distL="0" distR="0" wp14:anchorId="67930C95" wp14:editId="53B56DE4">
                                   <wp:extent cx="3252470" cy="2298700"/>
-                                  <wp:effectExtent l="0" t="0" r="0" b="0"/>
+                                  <wp:effectExtent l="50800" t="50800" r="49530" b="50800"/>
                                   <wp:docPr id="21" name="Picture 21"/>
                                   <wp:cNvGraphicFramePr/>
                                   <a:graphic xmlns:a="http://schemas.openxmlformats.org/drawingml/2006/main">
@@ -1284,7 +1257,7 @@
                                           <pic:cNvPicPr/>
                                         </pic:nvPicPr>
                                         <pic:blipFill>
-                                          <a:blip r:embed="rId7">
+                                          <a:blip r:embed="rId8">
                                             <a:extLst>
                                               <a:ext uri="{28A0092B-C50C-407E-A947-70E740481C1C}">
                                                 <a14:useLocalDpi xmlns:a14="http://schemas.microsoft.com/office/drawing/2010/main" val="0"/>
@@ -1304,6 +1277,11 @@
                                           <a:prstGeom prst="rect">
                                             <a:avLst/>
                                           </a:prstGeom>
+                                          <a:ln w="50800">
+                                            <a:solidFill>
+                                              <a:schemeClr val="accent1"/>
+                                            </a:solidFill>
+                                          </a:ln>
                                         </pic:spPr>
                                       </pic:pic>
                                     </a:graphicData>
@@ -1316,32 +1294,19 @@
                             <w:pPr>
                               <w:pStyle w:val="Caption"/>
                             </w:pPr>
-                            <w:bookmarkStart w:id="4" w:name="_Ref81747602"/>
+                            <w:bookmarkStart w:id="2" w:name="_Ref81747602"/>
                             <w:r>
                               <w:t xml:space="preserve">Figure </w:t>
                             </w:r>
-                            <w:r>
-                              <w:fldChar w:fldCharType="begin"/>
-                            </w:r>
-                            <w:r>
-                              <w:instrText xml:space="preserve"> SEQ Figure \* ARABIC </w:instrText>
-                            </w:r>
-                            <w:r>
-                              <w:fldChar w:fldCharType="separate"/>
-                            </w:r>
-                            <w:r>
-                              <w:rPr>
-                                <w:noProof/>
-                              </w:rPr>
-                              <w:t>2</w:t>
-                            </w:r>
-                            <w:r>
-                              <w:rPr>
-                                <w:noProof/>
-                              </w:rPr>
-                              <w:fldChar w:fldCharType="end"/>
-                            </w:r>
-                            <w:bookmarkEnd w:id="4"/>
+                            <w:fldSimple w:instr=" SEQ Figure \* ARABIC ">
+                              <w:r>
+                                <w:rPr>
+                                  <w:noProof/>
+                                </w:rPr>
+                                <w:t>2</w:t>
+                              </w:r>
+                            </w:fldSimple>
+                            <w:bookmarkEnd w:id="2"/>
                             <w:r>
                               <w:t xml:space="preserve">: </w:t>
                             </w:r>
@@ -1376,7 +1341,11 @@
           </mc:Choice>
           <mc:Fallback>
             <w:pict>
-              <v:shape w14:anchorId="10A0C5F6" id="Text Box 19" o:spid="_x0000_s1027" type="#_x0000_t202" style="position:absolute;left:0;text-align:left;margin-left:0;margin-top:0;width:284.6pt;height:203.8pt;z-index:251661312;visibility:visible;mso-wrap-style:none;mso-width-percent:0;mso-height-percent:0;mso-wrap-distance-left:9pt;mso-wrap-distance-top:0;mso-wrap-distance-right:9pt;mso-wrap-distance-bottom:0;mso-position-horizontal:center;mso-position-horizontal-relative:text;mso-position-vertical:bottom;mso-position-vertical-relative:margin;mso-width-percent:0;mso-height-percent:0;mso-width-relative:margin;mso-height-relative:margin;v-text-anchor:top" o:gfxdata="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" o:allowoverlap="f" fillcolor="white [3201]" stroked="f" strokeweight=".5pt">
+              <v:shapetype w14:anchorId="10A0C5F6" id="_x0000_t202" coordsize="21600,21600" o:spt="202" path="m,l,21600r21600,l21600,xe">
+                <v:stroke joinstyle="miter"/>
+                <v:path gradientshapeok="t" o:connecttype="rect"/>
+              </v:shapetype>
+              <v:shape id="Text Box 19" o:spid="_x0000_s1027" type="#_x0000_t202" style="position:absolute;left:0;text-align:left;margin-left:0;margin-top:0;width:284.6pt;height:203.8pt;z-index:251661312;visibility:visible;mso-wrap-style:none;mso-width-percent:0;mso-height-percent:0;mso-wrap-distance-left:9pt;mso-wrap-distance-top:0;mso-wrap-distance-right:9pt;mso-wrap-distance-bottom:0;mso-position-horizontal:center;mso-position-horizontal-relative:text;mso-position-vertical:bottom;mso-position-vertical-relative:margin;mso-width-percent:0;mso-height-percent:0;mso-width-relative:margin;mso-height-relative:margin;v-text-anchor:top" o:gfxdata="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" o:allowoverlap="f" fillcolor="white [3201]" stroked="f" strokeweight=".5pt">
                 <v:textbox style="mso-fit-shape-to-text:t" inset=".5mm,.5mm,.5mm,.5mm">
                   <w:txbxContent>
                     <w:p>
@@ -1385,9 +1354,9 @@
                       </w:pPr>
                       <w:r>
                         <w:drawing>
-                          <wp:inline distT="0" distB="0" distL="0" distR="0" wp14:anchorId="67930C95" wp14:editId="48193CCD">
+                          <wp:inline distT="0" distB="0" distL="0" distR="0" wp14:anchorId="67930C95" wp14:editId="53B56DE4">
                             <wp:extent cx="3252470" cy="2298700"/>
-                            <wp:effectExtent l="0" t="0" r="0" b="0"/>
+                            <wp:effectExtent l="50800" t="50800" r="49530" b="50800"/>
                             <wp:docPr id="21" name="Picture 21"/>
                             <wp:cNvGraphicFramePr/>
                             <a:graphic xmlns:a="http://schemas.openxmlformats.org/drawingml/2006/main">
@@ -1398,7 +1367,7 @@
                                     <pic:cNvPicPr/>
                                   </pic:nvPicPr>
                                   <pic:blipFill>
-                                    <a:blip r:embed="rId9">
+                                    <a:blip r:embed="rId8">
                                       <a:extLst>
                                         <a:ext uri="{28A0092B-C50C-407E-A947-70E740481C1C}">
                                           <a14:useLocalDpi xmlns:a14="http://schemas.microsoft.com/office/drawing/2010/main" val="0"/>
@@ -1418,6 +1387,11 @@
                                     <a:prstGeom prst="rect">
                                       <a:avLst/>
                                     </a:prstGeom>
+                                    <a:ln w="50800">
+                                      <a:solidFill>
+                                        <a:schemeClr val="accent1"/>
+                                      </a:solidFill>
+                                    </a:ln>
                                   </pic:spPr>
                                 </pic:pic>
                               </a:graphicData>
@@ -1430,32 +1404,19 @@
                       <w:pPr>
                         <w:pStyle w:val="Caption"/>
                       </w:pPr>
-                      <w:bookmarkStart w:id="5" w:name="_Ref81747602"/>
+                      <w:bookmarkStart w:id="3" w:name="_Ref81747602"/>
                       <w:r>
                         <w:t xml:space="preserve">Figure </w:t>
                       </w:r>
-                      <w:r>
-                        <w:fldChar w:fldCharType="begin"/>
-                      </w:r>
-                      <w:r>
-                        <w:instrText xml:space="preserve"> SEQ Figure \* ARABIC </w:instrText>
-                      </w:r>
-                      <w:r>
-                        <w:fldChar w:fldCharType="separate"/>
-                      </w:r>
-                      <w:r>
-                        <w:rPr>
-                          <w:noProof/>
-                        </w:rPr>
-                        <w:t>2</w:t>
-                      </w:r>
-                      <w:r>
-                        <w:rPr>
-                          <w:noProof/>
-                        </w:rPr>
-                        <w:fldChar w:fldCharType="end"/>
-                      </w:r>
-                      <w:bookmarkEnd w:id="5"/>
+                      <w:fldSimple w:instr=" SEQ Figure \* ARABIC ">
+                        <w:r>
+                          <w:rPr>
+                            <w:noProof/>
+                          </w:rPr>
+                          <w:t>2</w:t>
+                        </w:r>
+                      </w:fldSimple>
+                      <w:bookmarkEnd w:id="3"/>
                       <w:r>
                         <w:t xml:space="preserve">: </w:t>
                       </w:r>

</xml_diff>

<commit_message>
Changed image replacement algorithm. Failed to fix border problem (Word VBA issue)
</commit_message>
<xml_diff>
--- a/ChangeImageTest.docx
+++ b/ChangeImageTest.docx
@@ -348,6 +348,277 @@
           <w:szCs w:val="24"/>
         </w:rPr>
       </w:pPr>
+      <w:r>
+        <w:rPr>
+          <w:noProof/>
+          <w:sz w:val="24"/>
+          <w:szCs w:val="24"/>
+        </w:rPr>
+        <w:lastRenderedPageBreak/>
+        <mc:AlternateContent>
+          <mc:Choice Requires="wps">
+            <w:drawing>
+              <wp:anchor distT="0" distB="0" distL="114300" distR="114300" simplePos="0" relativeHeight="251665408" behindDoc="0" locked="0" layoutInCell="1" allowOverlap="0" wp14:anchorId="3DB6F6FB" wp14:editId="3355E9CF">
+                <wp:simplePos x="0" y="0"/>
+                <wp:positionH relativeFrom="column">
+                  <wp:align>center</wp:align>
+                </wp:positionH>
+                <wp:positionV relativeFrom="margin">
+                  <wp:align>bottom</wp:align>
+                </wp:positionV>
+                <wp:extent cx="3613785" cy="1752600"/>
+                <wp:effectExtent l="0" t="0" r="5715" b="0"/>
+                <wp:wrapTopAndBottom/>
+                <wp:docPr id="3" name="Text Box 3"/>
+                <wp:cNvGraphicFramePr/>
+                <a:graphic xmlns:a="http://schemas.openxmlformats.org/drawingml/2006/main">
+                  <a:graphicData uri="http://schemas.microsoft.com/office/word/2010/wordprocessingShape">
+                    <wps:wsp>
+                      <wps:cNvSpPr txBox="1"/>
+                      <wps:spPr>
+                        <a:xfrm>
+                          <a:off x="0" y="0"/>
+                          <a:ext cx="3613785" cy="1752600"/>
+                        </a:xfrm>
+                        <a:prstGeom prst="rect">
+                          <a:avLst/>
+                        </a:prstGeom>
+                        <a:solidFill>
+                          <a:schemeClr val="lt1"/>
+                        </a:solidFill>
+                        <a:ln w="6350">
+                          <a:noFill/>
+                        </a:ln>
+                      </wps:spPr>
+                      <wps:txbx>
+                        <w:txbxContent>
+                          <w:p>
+                            <w:pPr>
+                              <w:pStyle w:val="Figure"/>
+                            </w:pPr>
+                            <w:r>
+                              <w:drawing>
+                                <wp:inline distT="0" distB="0" distL="0" distR="0" wp14:anchorId="52EFAB42" wp14:editId="1BCEBA3B">
+                                  <wp:extent cx="2247900" cy="1498600"/>
+                                  <wp:effectExtent l="0" t="0" r="0" b="0"/>
+                                  <wp:docPr id="5" name="Picture 5"/>
+                                  <wp:cNvGraphicFramePr/>
+                                  <a:graphic xmlns:a="http://schemas.openxmlformats.org/drawingml/2006/main">
+                                    <a:graphicData uri="http://schemas.openxmlformats.org/drawingml/2006/picture">
+                                      <pic:pic xmlns:pic="http://schemas.openxmlformats.org/drawingml/2006/picture">
+                                        <pic:nvPicPr>
+                                          <pic:cNvPr id="5" name=""/>
+                                          <pic:cNvPicPr/>
+                                        </pic:nvPicPr>
+                                        <pic:blipFill rotWithShape="1">
+                                          <a:blip r:embed="rId6">
+                                            <a:extLst>
+                                              <a:ext uri="{28A0092B-C50C-407E-A947-70E740481C1C}">
+                                                <a14:useLocalDpi xmlns:a14="http://schemas.microsoft.com/office/drawing/2010/main" val="0"/>
+                                              </a:ext>
+                                            </a:extLst>
+                                          </a:blip>
+                                          <a:srcRect l="15619" t="17956" r="15267" b="16851"/>
+                                          <a:stretch/>
+                                        </pic:blipFill>
+                                        <pic:spPr bwMode="auto">
+                                          <a:xfrm>
+                                            <a:off x="0" y="0"/>
+                                            <a:ext cx="2247900" cy="1498600"/>
+                                          </a:xfrm>
+                                          <a:prstGeom prst="rect">
+                                            <a:avLst/>
+                                          </a:prstGeom>
+                                          <a:ln>
+                                            <a:noFill/>
+                                          </a:ln>
+                                          <a:extLst>
+                                            <a:ext uri="{53640926-AAD7-44D8-BBD7-CCE9431645EC}">
+                                              <a14:shadowObscured xmlns:a14="http://schemas.microsoft.com/office/drawing/2010/main"/>
+                                            </a:ext>
+                                          </a:extLst>
+                                        </pic:spPr>
+                                      </pic:pic>
+                                    </a:graphicData>
+                                  </a:graphic>
+                                </wp:inline>
+                              </w:drawing>
+                            </w:r>
+                          </w:p>
+                          <w:p>
+                            <w:pPr>
+                              <w:pStyle w:val="Caption"/>
+                            </w:pPr>
+                            <w:bookmarkStart w:id="0" w:name="_Ref81756733"/>
+                            <w:r>
+                              <w:t xml:space="preserve">Figure </w:t>
+                            </w:r>
+                            <w:r>
+                              <w:fldChar w:fldCharType="begin"/>
+                            </w:r>
+                            <w:r>
+                              <w:instrText xml:space="preserve"> SEQ Figure \* ARABIC </w:instrText>
+                            </w:r>
+                            <w:r>
+                              <w:fldChar w:fldCharType="separate"/>
+                            </w:r>
+                            <w:r>
+                              <w:rPr>
+                                <w:noProof/>
+                              </w:rPr>
+                              <w:t>2</w:t>
+                            </w:r>
+                            <w:r>
+                              <w:rPr>
+                                <w:noProof/>
+                              </w:rPr>
+                              <w:fldChar w:fldCharType="end"/>
+                            </w:r>
+                            <w:bookmarkEnd w:id="0"/>
+                            <w:r>
+                              <w:t xml:space="preserve">: </w:t>
+                            </w:r>
+                            <w:r>
+                              <w:t>Placeholder</w:t>
+                            </w:r>
+                          </w:p>
+                          <w:p>
+                            <w:pPr>
+                              <w:pStyle w:val="Caption"/>
+                            </w:pPr>
+                          </w:p>
+                        </w:txbxContent>
+                      </wps:txbx>
+                      <wps:bodyPr rot="0" spcFirstLastPara="0" vertOverflow="overflow" horzOverflow="overflow" vert="horz" wrap="square" lIns="18000" tIns="18000" rIns="18000" bIns="18000" numCol="1" spcCol="0" rtlCol="0" fromWordArt="0" anchor="t" anchorCtr="0" forceAA="0" compatLnSpc="1">
+                        <a:prstTxWarp prst="textNoShape">
+                          <a:avLst/>
+                        </a:prstTxWarp>
+                        <a:noAutofit/>
+                      </wps:bodyPr>
+                    </wps:wsp>
+                  </a:graphicData>
+                </a:graphic>
+                <wp14:sizeRelH relativeFrom="margin">
+                  <wp14:pctWidth>0</wp14:pctWidth>
+                </wp14:sizeRelH>
+                <wp14:sizeRelV relativeFrom="margin">
+                  <wp14:pctHeight>0</wp14:pctHeight>
+                </wp14:sizeRelV>
+              </wp:anchor>
+            </w:drawing>
+          </mc:Choice>
+          <mc:Fallback>
+            <w:pict>
+              <v:shapetype w14:anchorId="3DB6F6FB" id="_x0000_t202" coordsize="21600,21600" o:spt="202" path="m,l,21600r21600,l21600,xe">
+                <v:stroke joinstyle="miter"/>
+                <v:path gradientshapeok="t" o:connecttype="rect"/>
+              </v:shapetype>
+              <v:shape id="Text Box 3" o:spid="_x0000_s1026" type="#_x0000_t202" style="position:absolute;left:0;text-align:left;margin-left:0;margin-top:0;width:284.55pt;height:138pt;z-index:251665408;visibility:visible;mso-wrap-style:square;mso-width-percent:0;mso-height-percent:0;mso-wrap-distance-left:9pt;mso-wrap-distance-top:0;mso-wrap-distance-right:9pt;mso-wrap-distance-bottom:0;mso-position-horizontal:center;mso-position-horizontal-relative:text;mso-position-vertical:bottom;mso-position-vertical-relative:margin;mso-width-percent:0;mso-height-percent:0;mso-width-relative:margin;mso-height-relative:margin;v-text-anchor:top" o:gfxdata="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" o:allowoverlap="f" fillcolor="white [3201]" stroked="f" strokeweight=".5pt">
+                <v:textbox inset=".5mm,.5mm,.5mm,.5mm">
+                  <w:txbxContent>
+                    <w:p>
+                      <w:pPr>
+                        <w:pStyle w:val="Figure"/>
+                      </w:pPr>
+                      <w:r>
+                        <w:drawing>
+                          <wp:inline distT="0" distB="0" distL="0" distR="0" wp14:anchorId="52EFAB42" wp14:editId="1BCEBA3B">
+                            <wp:extent cx="2247900" cy="1498600"/>
+                            <wp:effectExtent l="0" t="0" r="0" b="0"/>
+                            <wp:docPr id="5" name="Picture 5"/>
+                            <wp:cNvGraphicFramePr/>
+                            <a:graphic xmlns:a="http://schemas.openxmlformats.org/drawingml/2006/main">
+                              <a:graphicData uri="http://schemas.openxmlformats.org/drawingml/2006/picture">
+                                <pic:pic xmlns:pic="http://schemas.openxmlformats.org/drawingml/2006/picture">
+                                  <pic:nvPicPr>
+                                    <pic:cNvPr id="5" name=""/>
+                                    <pic:cNvPicPr/>
+                                  </pic:nvPicPr>
+                                  <pic:blipFill rotWithShape="1">
+                                    <a:blip r:embed="rId6">
+                                      <a:extLst>
+                                        <a:ext uri="{28A0092B-C50C-407E-A947-70E740481C1C}">
+                                          <a14:useLocalDpi xmlns:a14="http://schemas.microsoft.com/office/drawing/2010/main" val="0"/>
+                                        </a:ext>
+                                      </a:extLst>
+                                    </a:blip>
+                                    <a:srcRect l="15619" t="17956" r="15267" b="16851"/>
+                                    <a:stretch/>
+                                  </pic:blipFill>
+                                  <pic:spPr bwMode="auto">
+                                    <a:xfrm>
+                                      <a:off x="0" y="0"/>
+                                      <a:ext cx="2247900" cy="1498600"/>
+                                    </a:xfrm>
+                                    <a:prstGeom prst="rect">
+                                      <a:avLst/>
+                                    </a:prstGeom>
+                                    <a:ln>
+                                      <a:noFill/>
+                                    </a:ln>
+                                    <a:extLst>
+                                      <a:ext uri="{53640926-AAD7-44D8-BBD7-CCE9431645EC}">
+                                        <a14:shadowObscured xmlns:a14="http://schemas.microsoft.com/office/drawing/2010/main"/>
+                                      </a:ext>
+                                    </a:extLst>
+                                  </pic:spPr>
+                                </pic:pic>
+                              </a:graphicData>
+                            </a:graphic>
+                          </wp:inline>
+                        </w:drawing>
+                      </w:r>
+                    </w:p>
+                    <w:p>
+                      <w:pPr>
+                        <w:pStyle w:val="Caption"/>
+                      </w:pPr>
+                      <w:bookmarkStart w:id="1" w:name="_Ref81756733"/>
+                      <w:r>
+                        <w:t xml:space="preserve">Figure </w:t>
+                      </w:r>
+                      <w:r>
+                        <w:fldChar w:fldCharType="begin"/>
+                      </w:r>
+                      <w:r>
+                        <w:instrText xml:space="preserve"> SEQ Figure \* ARABIC </w:instrText>
+                      </w:r>
+                      <w:r>
+                        <w:fldChar w:fldCharType="separate"/>
+                      </w:r>
+                      <w:r>
+                        <w:rPr>
+                          <w:noProof/>
+                        </w:rPr>
+                        <w:t>2</w:t>
+                      </w:r>
+                      <w:r>
+                        <w:rPr>
+                          <w:noProof/>
+                        </w:rPr>
+                        <w:fldChar w:fldCharType="end"/>
+                      </w:r>
+                      <w:bookmarkEnd w:id="1"/>
+                      <w:r>
+                        <w:t xml:space="preserve">: </w:t>
+                      </w:r>
+                      <w:r>
+                        <w:t>Placeholder</w:t>
+                      </w:r>
+                    </w:p>
+                    <w:p>
+                      <w:pPr>
+                        <w:pStyle w:val="Caption"/>
+                      </w:pPr>
+                    </w:p>
+                  </w:txbxContent>
+                </v:textbox>
+                <w10:wrap type="topAndBottom" anchory="margin"/>
+              </v:shape>
+            </w:pict>
+          </mc:Fallback>
+        </mc:AlternateContent>
+      </w:r>
     </w:p>
     <w:p>
       <w:pPr>
@@ -369,13 +640,13 @@
         <mc:AlternateContent>
           <mc:Choice Requires="wps">
             <w:drawing>
-              <wp:anchor distT="0" distB="0" distL="114300" distR="114300" simplePos="0" relativeHeight="251663360" behindDoc="0" locked="0" layoutInCell="1" allowOverlap="0" wp14:anchorId="6B2A4CC4" wp14:editId="50CFF722">
+              <wp:anchor distT="0" distB="0" distL="114300" distR="114300" simplePos="0" relativeHeight="251663360" behindDoc="0" locked="0" layoutInCell="1" allowOverlap="0" wp14:anchorId="6B2A4CC4" wp14:editId="697FB8A8">
                 <wp:simplePos x="0" y="0"/>
                 <wp:positionH relativeFrom="column">
-                  <wp:posOffset>1056005</wp:posOffset>
+                  <wp:align>center</wp:align>
                 </wp:positionH>
                 <wp:positionV relativeFrom="margin">
-                  <wp:posOffset>6247130</wp:posOffset>
+                  <wp:align>top</wp:align>
                 </wp:positionV>
                 <wp:extent cx="3613785" cy="2609850"/>
                 <wp:effectExtent l="0" t="0" r="5715" b="6350"/>
@@ -407,14 +678,14 @@
                             <w:pPr>
                               <w:pStyle w:val="Caption"/>
                             </w:pPr>
-                            <w:bookmarkStart w:id="0" w:name="_Ref81745726"/>
-                            <w:bookmarkStart w:id="1" w:name="_Ref41327749"/>
+                            <w:bookmarkStart w:id="2" w:name="_Ref81745726"/>
+                            <w:bookmarkStart w:id="3" w:name="_Ref41327749"/>
                             <w:r>
                               <w:rPr>
                                 <w:noProof/>
                               </w:rPr>
                               <w:drawing>
-                                <wp:inline distT="0" distB="0" distL="0" distR="0" wp14:anchorId="50917F49" wp14:editId="78CCF67F">
+                                <wp:inline distT="0" distB="0" distL="0" distR="0" wp14:anchorId="50917F49" wp14:editId="017DAF2F">
                                   <wp:extent cx="3252470" cy="2298700"/>
                                   <wp:effectExtent l="0" t="0" r="0" b="0"/>
                                   <wp:docPr id="18" name="Picture 18"/>
@@ -427,7 +698,7 @@
                                           <pic:cNvPicPr/>
                                         </pic:nvPicPr>
                                         <pic:blipFill>
-                                          <a:blip r:embed="rId6">
+                                          <a:blip r:embed="rId7">
                                             <a:extLst>
                                               <a:ext uri="{28A0092B-C50C-407E-A947-70E740481C1C}">
                                                 <a14:useLocalDpi xmlns:a14="http://schemas.microsoft.com/office/drawing/2010/main" val="0"/>
@@ -457,22 +728,35 @@
                             <w:r>
                               <w:t xml:space="preserve">Figure </w:t>
                             </w:r>
-                            <w:fldSimple w:instr=" SEQ Figure \* ARABIC ">
-                              <w:r>
-                                <w:rPr>
-                                  <w:noProof/>
-                                </w:rPr>
-                                <w:t>1</w:t>
-                              </w:r>
-                            </w:fldSimple>
-                            <w:bookmarkEnd w:id="0"/>
+                            <w:r>
+                              <w:fldChar w:fldCharType="begin"/>
+                            </w:r>
+                            <w:r>
+                              <w:instrText xml:space="preserve"> SEQ Figure \* ARABIC </w:instrText>
+                            </w:r>
+                            <w:r>
+                              <w:fldChar w:fldCharType="separate"/>
+                            </w:r>
+                            <w:r>
+                              <w:rPr>
+                                <w:noProof/>
+                              </w:rPr>
+                              <w:t>1</w:t>
+                            </w:r>
+                            <w:r>
+                              <w:rPr>
+                                <w:noProof/>
+                              </w:rPr>
+                              <w:fldChar w:fldCharType="end"/>
+                            </w:r>
+                            <w:bookmarkEnd w:id="2"/>
                             <w:r>
                               <w:t xml:space="preserve">: </w:t>
                             </w:r>
                             <w:r>
                               <w:t>Placeholder</w:t>
                             </w:r>
-                            <w:bookmarkEnd w:id="1"/>
+                            <w:bookmarkEnd w:id="3"/>
                           </w:p>
                           <w:p>
                             <w:pPr>
@@ -501,25 +785,21 @@
           </mc:Choice>
           <mc:Fallback>
             <w:pict>
-              <v:shapetype w14:anchorId="6B2A4CC4" id="_x0000_t202" coordsize="21600,21600" o:spt="202" path="m,l,21600r21600,l21600,xe">
-                <v:stroke joinstyle="miter"/>
-                <v:path gradientshapeok="t" o:connecttype="rect"/>
-              </v:shapetype>
-              <v:shape id="Text Box 1" o:spid="_x0000_s1026" type="#_x0000_t202" style="position:absolute;left:0;text-align:left;margin-left:83.15pt;margin-top:491.9pt;width:284.55pt;height:205.5pt;z-index:251663360;visibility:visible;mso-wrap-style:square;mso-width-percent:0;mso-height-percent:0;mso-wrap-distance-left:9pt;mso-wrap-distance-top:0;mso-wrap-distance-right:9pt;mso-wrap-distance-bottom:0;mso-position-horizontal:absolute;mso-position-horizontal-relative:text;mso-position-vertical:absolute;mso-position-vertical-relative:margin;mso-width-percent:0;mso-height-percent:0;mso-width-relative:margin;mso-height-relative:margin;v-text-anchor:top" o:gfxdata="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" o:allowoverlap="f" fillcolor="white [3201]" stroked="f" strokeweight=".5pt">
+              <v:shape w14:anchorId="6B2A4CC4" id="Text Box 1" o:spid="_x0000_s1027" type="#_x0000_t202" style="position:absolute;left:0;text-align:left;margin-left:0;margin-top:0;width:284.55pt;height:205.5pt;z-index:251663360;visibility:visible;mso-wrap-style:square;mso-width-percent:0;mso-height-percent:0;mso-wrap-distance-left:9pt;mso-wrap-distance-top:0;mso-wrap-distance-right:9pt;mso-wrap-distance-bottom:0;mso-position-horizontal:center;mso-position-horizontal-relative:text;mso-position-vertical:top;mso-position-vertical-relative:margin;mso-width-percent:0;mso-height-percent:0;mso-width-relative:margin;mso-height-relative:margin;v-text-anchor:top" o:gfxdata="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" o:allowoverlap="f" fillcolor="white [3201]" stroked="f" strokeweight=".5pt">
                 <v:textbox inset=".5mm,.5mm,.5mm,.5mm">
                   <w:txbxContent>
                     <w:p>
                       <w:pPr>
                         <w:pStyle w:val="Caption"/>
                       </w:pPr>
-                      <w:bookmarkStart w:id="2" w:name="_Ref81745726"/>
-                      <w:bookmarkStart w:id="3" w:name="_Ref41327749"/>
+                      <w:bookmarkStart w:id="4" w:name="_Ref81745726"/>
+                      <w:bookmarkStart w:id="5" w:name="_Ref41327749"/>
                       <w:r>
                         <w:rPr>
                           <w:noProof/>
                         </w:rPr>
                         <w:drawing>
-                          <wp:inline distT="0" distB="0" distL="0" distR="0" wp14:anchorId="50917F49" wp14:editId="78CCF67F">
+                          <wp:inline distT="0" distB="0" distL="0" distR="0" wp14:anchorId="50917F49" wp14:editId="017DAF2F">
                             <wp:extent cx="3252470" cy="2298700"/>
                             <wp:effectExtent l="0" t="0" r="0" b="0"/>
                             <wp:docPr id="18" name="Picture 18"/>
@@ -583,14 +863,14 @@
                         </w:rPr>
                         <w:fldChar w:fldCharType="end"/>
                       </w:r>
-                      <w:bookmarkEnd w:id="2"/>
+                      <w:bookmarkEnd w:id="4"/>
                       <w:r>
                         <w:t xml:space="preserve">: </w:t>
                       </w:r>
                       <w:r>
                         <w:t>Placeholder</w:t>
                       </w:r>
-                      <w:bookmarkEnd w:id="3"/>
+                      <w:bookmarkEnd w:id="5"/>
                     </w:p>
                     <w:p>
                       <w:pPr>
@@ -818,14 +1098,7 @@
           <w:sz w:val="24"/>
           <w:szCs w:val="24"/>
         </w:rPr>
-        <w:instrText xml:space="preserve"> REF _Ref81745726 </w:instrText>
-      </w:r>
-      <w:r>
-        <w:rPr>
-          <w:sz w:val="24"/>
-          <w:szCs w:val="24"/>
-        </w:rPr>
-        <w:instrText xml:space="preserve"> \* MERGEFORMAT </w:instrText>
+        <w:instrText xml:space="preserve"> REF _Ref81756733 </w:instrText>
       </w:r>
       <w:r>
         <w:rPr>
@@ -835,11 +1108,13 @@
         <w:fldChar w:fldCharType="separate"/>
       </w:r>
       <w:r>
-        <w:rPr>
-          <w:sz w:val="24"/>
-          <w:szCs w:val="24"/>
-        </w:rPr>
-        <w:t>Figure 1</w:t>
+        <w:t xml:space="preserve">Figure </w:t>
+      </w:r>
+      <w:r>
+        <w:rPr>
+          <w:noProof/>
+        </w:rPr>
+        <w:t>2</w:t>
       </w:r>
       <w:r>
         <w:rPr>
@@ -853,71 +1128,7 @@
           <w:sz w:val="24"/>
           <w:szCs w:val="24"/>
         </w:rPr>
-        <w:t xml:space="preserve">, select Placeholder, RP, </w:t>
-      </w:r>
-      <w:r>
-        <w:rPr>
-          <w:sz w:val="24"/>
-          <w:szCs w:val="24"/>
-        </w:rPr>
-        <w:br/>
-        <w:t xml:space="preserve">Chose </w:t>
-      </w:r>
-      <w:r>
-        <w:rPr>
-          <w:sz w:val="24"/>
-          <w:szCs w:val="24"/>
-        </w:rPr>
-        <w:t>BlueRectangleCrop</w:t>
-      </w:r>
-      <w:r>
-        <w:rPr>
-          <w:sz w:val="24"/>
-          <w:szCs w:val="24"/>
-        </w:rPr>
-        <w:t>.png</w:t>
-      </w:r>
-      <w:r>
-        <w:rPr>
-          <w:sz w:val="24"/>
-          <w:szCs w:val="24"/>
-        </w:rPr>
-        <w:br/>
-      </w:r>
-      <w:r>
-        <w:rPr>
-          <w:i/>
-          <w:iCs/>
-          <w:sz w:val="24"/>
-          <w:szCs w:val="24"/>
-        </w:rPr>
-        <w:t xml:space="preserve">Image now shows </w:t>
-      </w:r>
-      <w:r>
-        <w:rPr>
-          <w:i/>
-          <w:iCs/>
-          <w:sz w:val="24"/>
-          <w:szCs w:val="24"/>
-        </w:rPr>
-        <w:t>smaller blue rectangle, no larger border.</w:t>
-      </w:r>
-    </w:p>
-    <w:p>
-      <w:pPr>
-        <w:pStyle w:val="ListParagraph"/>
-        <w:ind w:left="851"/>
-        <w:jc w:val="left"/>
-        <w:rPr>
-          <w:sz w:val="24"/>
-          <w:szCs w:val="24"/>
-        </w:rPr>
-      </w:pPr>
-      <w:r>
-        <w:t>Use Picture Format – Crop to crop to the blue rectangle</w:t>
-      </w:r>
-      <w:r>
-        <w:br/>
+        <w:t xml:space="preserve">, </w:t>
       </w:r>
       <w:r>
         <w:rPr>
@@ -931,21 +1142,7 @@
           <w:sz w:val="24"/>
           <w:szCs w:val="24"/>
         </w:rPr>
-        <w:t xml:space="preserve">it, RP, Chose </w:t>
-      </w:r>
-      <w:r>
-        <w:rPr>
-          <w:sz w:val="24"/>
-          <w:szCs w:val="24"/>
-        </w:rPr>
-        <w:t>BlueRectangleCrop</w:t>
-      </w:r>
-      <w:r>
-        <w:rPr>
-          <w:sz w:val="24"/>
-          <w:szCs w:val="24"/>
-        </w:rPr>
-        <w:t>.png</w:t>
+        <w:t>it, RP, Chose BlueRectangleCrop.png</w:t>
       </w:r>
       <w:r>
         <w:rPr>
@@ -1083,12 +1280,26 @@
       </w:r>
       <w:r>
         <w:rPr>
+          <w:sz w:val="24"/>
+          <w:szCs w:val="24"/>
+        </w:rPr>
+        <w:t>3</w:t>
+      </w:r>
+      <w:r>
+        <w:rPr>
           <w:i/>
           <w:iCs/>
           <w:sz w:val="24"/>
           <w:szCs w:val="24"/>
         </w:rPr>
-        <w:t>until back</w:t>
+        <w:t>.</w:t>
+      </w:r>
+      <w:r>
+        <w:rPr>
+          <w:sz w:val="24"/>
+          <w:szCs w:val="24"/>
+        </w:rPr>
+        <w:br/>
       </w:r>
       <w:r>
         <w:rPr>
@@ -1097,14 +1308,7 @@
           <w:sz w:val="24"/>
           <w:szCs w:val="24"/>
         </w:rPr>
-        <w:t xml:space="preserve"> to Placeholder.</w:t>
-      </w:r>
-      <w:r>
-        <w:rPr>
-          <w:sz w:val="24"/>
-          <w:szCs w:val="24"/>
-        </w:rPr>
-        <w:br/>
+        <w:t xml:space="preserve">Should be </w:t>
       </w:r>
       <w:r>
         <w:rPr>
@@ -1113,7 +1317,7 @@
           <w:sz w:val="24"/>
           <w:szCs w:val="24"/>
         </w:rPr>
-        <w:t>Should be steps as above</w:t>
+        <w:t>back to blue rectangle</w:t>
       </w:r>
       <w:r>
         <w:rPr>
@@ -1204,7 +1408,7 @@
         <mc:AlternateContent>
           <mc:Choice Requires="wps">
             <w:drawing>
-              <wp:anchor distT="0" distB="0" distL="114300" distR="114300" simplePos="0" relativeHeight="251661312" behindDoc="0" locked="0" layoutInCell="1" allowOverlap="0" wp14:anchorId="10A0C5F6" wp14:editId="69F3C6A9">
+              <wp:anchor distT="0" distB="0" distL="114300" distR="114300" simplePos="0" relativeHeight="251661312" behindDoc="0" locked="0" layoutInCell="1" allowOverlap="0" wp14:anchorId="10A0C5F6" wp14:editId="6E03BE4C">
                 <wp:simplePos x="0" y="0"/>
                 <wp:positionH relativeFrom="column">
                   <wp:align>center</wp:align>
@@ -1244,7 +1448,7 @@
                             </w:pPr>
                             <w:r>
                               <w:drawing>
-                                <wp:inline distT="0" distB="0" distL="0" distR="0" wp14:anchorId="67930C95" wp14:editId="53B56DE4">
+                                <wp:inline distT="0" distB="0" distL="0" distR="0" wp14:anchorId="67930C95" wp14:editId="747874F1">
                                   <wp:extent cx="3252470" cy="2298700"/>
                                   <wp:effectExtent l="50800" t="50800" r="49530" b="50800"/>
                                   <wp:docPr id="21" name="Picture 21"/>
@@ -1257,7 +1461,7 @@
                                           <pic:cNvPicPr/>
                                         </pic:nvPicPr>
                                         <pic:blipFill>
-                                          <a:blip r:embed="rId8">
+                                          <a:blip r:embed="rId6">
                                             <a:extLst>
                                               <a:ext uri="{28A0092B-C50C-407E-A947-70E740481C1C}">
                                                 <a14:useLocalDpi xmlns:a14="http://schemas.microsoft.com/office/drawing/2010/main" val="0"/>
@@ -1294,19 +1498,32 @@
                             <w:pPr>
                               <w:pStyle w:val="Caption"/>
                             </w:pPr>
-                            <w:bookmarkStart w:id="2" w:name="_Ref81747602"/>
+                            <w:bookmarkStart w:id="6" w:name="_Ref81747602"/>
                             <w:r>
                               <w:t xml:space="preserve">Figure </w:t>
                             </w:r>
-                            <w:fldSimple w:instr=" SEQ Figure \* ARABIC ">
-                              <w:r>
-                                <w:rPr>
-                                  <w:noProof/>
-                                </w:rPr>
-                                <w:t>2</w:t>
-                              </w:r>
-                            </w:fldSimple>
-                            <w:bookmarkEnd w:id="2"/>
+                            <w:r>
+                              <w:fldChar w:fldCharType="begin"/>
+                            </w:r>
+                            <w:r>
+                              <w:instrText xml:space="preserve"> SEQ Figure \* ARABIC </w:instrText>
+                            </w:r>
+                            <w:r>
+                              <w:fldChar w:fldCharType="separate"/>
+                            </w:r>
+                            <w:r>
+                              <w:rPr>
+                                <w:noProof/>
+                              </w:rPr>
+                              <w:t>2</w:t>
+                            </w:r>
+                            <w:r>
+                              <w:rPr>
+                                <w:noProof/>
+                              </w:rPr>
+                              <w:fldChar w:fldCharType="end"/>
+                            </w:r>
+                            <w:bookmarkEnd w:id="6"/>
                             <w:r>
                               <w:t xml:space="preserve">: </w:t>
                             </w:r>
@@ -1341,11 +1558,7 @@
           </mc:Choice>
           <mc:Fallback>
             <w:pict>
-              <v:shapetype w14:anchorId="10A0C5F6" id="_x0000_t202" coordsize="21600,21600" o:spt="202" path="m,l,21600r21600,l21600,xe">
-                <v:stroke joinstyle="miter"/>
-                <v:path gradientshapeok="t" o:connecttype="rect"/>
-              </v:shapetype>
-              <v:shape id="Text Box 19" o:spid="_x0000_s1027" type="#_x0000_t202" style="position:absolute;left:0;text-align:left;margin-left:0;margin-top:0;width:284.6pt;height:203.8pt;z-index:251661312;visibility:visible;mso-wrap-style:none;mso-width-percent:0;mso-height-percent:0;mso-wrap-distance-left:9pt;mso-wrap-distance-top:0;mso-wrap-distance-right:9pt;mso-wrap-distance-bottom:0;mso-position-horizontal:center;mso-position-horizontal-relative:text;mso-position-vertical:bottom;mso-position-vertical-relative:margin;mso-width-percent:0;mso-height-percent:0;mso-width-relative:margin;mso-height-relative:margin;v-text-anchor:top" o:gfxdata="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" o:allowoverlap="f" fillcolor="white [3201]" stroked="f" strokeweight=".5pt">
+              <v:shape w14:anchorId="10A0C5F6" id="Text Box 19" o:spid="_x0000_s1028" type="#_x0000_t202" style="position:absolute;left:0;text-align:left;margin-left:0;margin-top:0;width:284.6pt;height:203.8pt;z-index:251661312;visibility:visible;mso-wrap-style:none;mso-width-percent:0;mso-height-percent:0;mso-wrap-distance-left:9pt;mso-wrap-distance-top:0;mso-wrap-distance-right:9pt;mso-wrap-distance-bottom:0;mso-position-horizontal:center;mso-position-horizontal-relative:text;mso-position-vertical:bottom;mso-position-vertical-relative:margin;mso-width-percent:0;mso-height-percent:0;mso-width-relative:margin;mso-height-relative:margin;v-text-anchor:top" o:gfxdata="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" o:allowoverlap="f" fillcolor="white [3201]" stroked="f" strokeweight=".5pt">
                 <v:textbox style="mso-fit-shape-to-text:t" inset=".5mm,.5mm,.5mm,.5mm">
                   <w:txbxContent>
                     <w:p>
@@ -1354,7 +1567,7 @@
                       </w:pPr>
                       <w:r>
                         <w:drawing>
-                          <wp:inline distT="0" distB="0" distL="0" distR="0" wp14:anchorId="67930C95" wp14:editId="53B56DE4">
+                          <wp:inline distT="0" distB="0" distL="0" distR="0" wp14:anchorId="67930C95" wp14:editId="747874F1">
                             <wp:extent cx="3252470" cy="2298700"/>
                             <wp:effectExtent l="50800" t="50800" r="49530" b="50800"/>
                             <wp:docPr id="21" name="Picture 21"/>
@@ -1367,7 +1580,7 @@
                                     <pic:cNvPicPr/>
                                   </pic:nvPicPr>
                                   <pic:blipFill>
-                                    <a:blip r:embed="rId8">
+                                    <a:blip r:embed="rId6">
                                       <a:extLst>
                                         <a:ext uri="{28A0092B-C50C-407E-A947-70E740481C1C}">
                                           <a14:useLocalDpi xmlns:a14="http://schemas.microsoft.com/office/drawing/2010/main" val="0"/>
@@ -1404,19 +1617,32 @@
                       <w:pPr>
                         <w:pStyle w:val="Caption"/>
                       </w:pPr>
-                      <w:bookmarkStart w:id="3" w:name="_Ref81747602"/>
+                      <w:bookmarkStart w:id="7" w:name="_Ref81747602"/>
                       <w:r>
                         <w:t xml:space="preserve">Figure </w:t>
                       </w:r>
-                      <w:fldSimple w:instr=" SEQ Figure \* ARABIC ">
-                        <w:r>
-                          <w:rPr>
-                            <w:noProof/>
-                          </w:rPr>
-                          <w:t>2</w:t>
-                        </w:r>
-                      </w:fldSimple>
-                      <w:bookmarkEnd w:id="3"/>
+                      <w:r>
+                        <w:fldChar w:fldCharType="begin"/>
+                      </w:r>
+                      <w:r>
+                        <w:instrText xml:space="preserve"> SEQ Figure \* ARABIC </w:instrText>
+                      </w:r>
+                      <w:r>
+                        <w:fldChar w:fldCharType="separate"/>
+                      </w:r>
+                      <w:r>
+                        <w:rPr>
+                          <w:noProof/>
+                        </w:rPr>
+                        <w:t>2</w:t>
+                      </w:r>
+                      <w:r>
+                        <w:rPr>
+                          <w:noProof/>
+                        </w:rPr>
+                        <w:fldChar w:fldCharType="end"/>
+                      </w:r>
+                      <w:bookmarkEnd w:id="7"/>
                       <w:r>
                         <w:t xml:space="preserve">: </w:t>
                       </w:r>
@@ -1530,6 +1756,7 @@
         <w:br/>
       </w:r>
     </w:p>
+    <w:p/>
     <w:p/>
     <w:sectPr>
       <w:pgSz w:w="11906" w:h="16838"/>

</xml_diff>

<commit_message>
Quick fix for problem not found by test suite.
</commit_message>
<xml_diff>
--- a/ChangeImageTest.docx
+++ b/ChangeImageTest.docx
@@ -192,6 +192,8 @@
       <w:pPr>
         <w:pStyle w:val="Body"/>
         <w:rPr>
+          <w:i/>
+          <w:iCs/>
           <w:sz w:val="24"/>
           <w:szCs w:val="24"/>
         </w:rPr>
@@ -217,38 +219,23 @@
           <w:sz w:val="24"/>
           <w:szCs w:val="24"/>
         </w:rPr>
-        <w:t xml:space="preserve"> is already installed, exit Word, go to the template folder (see Installation Instructions </w:t>
-      </w:r>
-      <w:hyperlink r:id="rId5" w:history="1">
-        <w:r>
-          <w:rPr>
-            <w:rStyle w:val="Hyperlink"/>
-            <w:sz w:val="24"/>
-            <w:szCs w:val="24"/>
-          </w:rPr>
-          <w:t>here</w:t>
-        </w:r>
-      </w:hyperlink>
-      <w:r>
-        <w:rPr>
-          <w:sz w:val="24"/>
-          <w:szCs w:val="24"/>
-        </w:rPr>
-        <w:t xml:space="preserve">) and rename the template </w:t>
-      </w:r>
-      <w:r>
-        <w:rPr>
-          <w:sz w:val="24"/>
-          <w:szCs w:val="24"/>
-        </w:rPr>
-        <w:t>ImageAndTableSupport.dotm</w:t>
-      </w:r>
-      <w:r>
-        <w:rPr>
-          <w:sz w:val="24"/>
-          <w:szCs w:val="24"/>
-        </w:rPr>
-        <w:t xml:space="preserve">  to something ending x. </w:t>
+        <w:t xml:space="preserve"> is already installed, </w:t>
+      </w:r>
+      <w:r>
+        <w:rPr>
+          <w:sz w:val="24"/>
+          <w:szCs w:val="24"/>
+        </w:rPr>
+        <w:t xml:space="preserve">use the toolbar set on the </w:t>
+      </w:r>
+      <w:r>
+        <w:rPr>
+          <w:i/>
+          <w:iCs/>
+          <w:sz w:val="24"/>
+          <w:szCs w:val="24"/>
+        </w:rPr>
+        <w:t>right.</w:t>
       </w:r>
     </w:p>
     <w:p>
@@ -266,6 +253,13 @@
         </w:rPr>
         <w:t>Alt-F11 to go to the VBA</w:t>
       </w:r>
+      <w:r>
+        <w:rPr>
+          <w:sz w:val="24"/>
+          <w:szCs w:val="24"/>
+        </w:rPr>
+        <w:br w:type="page"/>
+      </w:r>
     </w:p>
     <w:p>
       <w:pPr>
@@ -277,79 +271,6 @@
       </w:pPr>
       <w:r>
         <w:rPr>
-          <w:sz w:val="24"/>
-          <w:szCs w:val="24"/>
-        </w:rPr>
-        <w:t xml:space="preserve">If you get ‘Project is unviewable’ for </w:t>
-      </w:r>
-      <w:proofErr w:type="spellStart"/>
-      <w:proofErr w:type="gramStart"/>
-      <w:r>
-        <w:rPr>
-          <w:sz w:val="24"/>
-          <w:szCs w:val="24"/>
-        </w:rPr>
-        <w:t>ImageAndTableSupport</w:t>
-      </w:r>
-      <w:proofErr w:type="spellEnd"/>
-      <w:r>
-        <w:rPr>
-          <w:sz w:val="24"/>
-          <w:szCs w:val="24"/>
-        </w:rPr>
-        <w:t xml:space="preserve">  in</w:t>
-      </w:r>
-      <w:proofErr w:type="gramEnd"/>
-      <w:r>
-        <w:rPr>
-          <w:sz w:val="24"/>
-          <w:szCs w:val="24"/>
-        </w:rPr>
-        <w:t xml:space="preserve"> </w:t>
-      </w:r>
-      <w:proofErr w:type="spellStart"/>
-      <w:r>
-        <w:rPr>
-          <w:sz w:val="24"/>
-          <w:szCs w:val="24"/>
-        </w:rPr>
-        <w:t>WfM</w:t>
-      </w:r>
-      <w:proofErr w:type="spellEnd"/>
-      <w:r>
-        <w:rPr>
-          <w:sz w:val="24"/>
-          <w:szCs w:val="24"/>
-        </w:rPr>
-        <w:t>, restart Word, open ImageAndTableSupport.dotm directly from the app, then open this file.</w:t>
-      </w:r>
-    </w:p>
-    <w:p>
-      <w:pPr>
-        <w:jc w:val="left"/>
-        <w:rPr>
-          <w:sz w:val="24"/>
-          <w:szCs w:val="24"/>
-        </w:rPr>
-      </w:pPr>
-      <w:r>
-        <w:rPr>
-          <w:sz w:val="24"/>
-          <w:szCs w:val="24"/>
-        </w:rPr>
-        <w:br w:type="page"/>
-      </w:r>
-    </w:p>
-    <w:p>
-      <w:pPr>
-        <w:pStyle w:val="Body"/>
-        <w:rPr>
-          <w:sz w:val="24"/>
-          <w:szCs w:val="24"/>
-        </w:rPr>
-      </w:pPr>
-      <w:r>
-        <w:rPr>
           <w:noProof/>
           <w:sz w:val="24"/>
           <w:szCs w:val="24"/>
@@ -358,7 +279,7 @@
         <mc:AlternateContent>
           <mc:Choice Requires="wps">
             <w:drawing>
-              <wp:anchor distT="0" distB="0" distL="114300" distR="114300" simplePos="0" relativeHeight="251665408" behindDoc="0" locked="0" layoutInCell="1" allowOverlap="0" wp14:anchorId="3DB6F6FB" wp14:editId="3355E9CF">
+              <wp:anchor distT="0" distB="0" distL="114300" distR="114300" simplePos="0" relativeHeight="251665408" behindDoc="0" locked="0" layoutInCell="1" allowOverlap="0" wp14:anchorId="3DB6F6FB" wp14:editId="2D522C91">
                 <wp:simplePos x="0" y="0"/>
                 <wp:positionH relativeFrom="column">
                   <wp:align>center</wp:align>
@@ -398,20 +319,20 @@
                             </w:pPr>
                             <w:r>
                               <w:drawing>
-                                <wp:inline distT="0" distB="0" distL="0" distR="0" wp14:anchorId="52EFAB42" wp14:editId="1BCEBA3B">
+                                <wp:inline distT="0" distB="0" distL="0" distR="0" wp14:anchorId="61B221BD" wp14:editId="44848AE5">
                                   <wp:extent cx="2247900" cy="1498600"/>
                                   <wp:effectExtent l="0" t="0" r="0" b="0"/>
-                                  <wp:docPr id="5" name="Picture 5"/>
+                                  <wp:docPr id="7" name="Picture 7"/>
                                   <wp:cNvGraphicFramePr/>
                                   <a:graphic xmlns:a="http://schemas.openxmlformats.org/drawingml/2006/main">
                                     <a:graphicData uri="http://schemas.openxmlformats.org/drawingml/2006/picture">
                                       <pic:pic xmlns:pic="http://schemas.openxmlformats.org/drawingml/2006/picture">
                                         <pic:nvPicPr>
-                                          <pic:cNvPr id="5" name=""/>
+                                          <pic:cNvPr id="7" name=""/>
                                           <pic:cNvPicPr/>
                                         </pic:nvPicPr>
-                                        <pic:blipFill rotWithShape="1">
-                                          <a:blip r:embed="rId6">
+                                        <pic:blipFill>
+                                          <a:blip r:embed="rId5">
                                             <a:extLst>
                                               <a:ext uri="{28A0092B-C50C-407E-A947-70E740481C1C}">
                                                 <a14:useLocalDpi xmlns:a14="http://schemas.microsoft.com/office/drawing/2010/main" val="0"/>
@@ -419,9 +340,11 @@
                                             </a:extLst>
                                           </a:blip>
                                           <a:srcRect l="15619" t="17956" r="15267" b="16851"/>
-                                          <a:stretch/>
+                                          <a:stretch>
+                                            <a:fillRect/>
+                                          </a:stretch>
                                         </pic:blipFill>
-                                        <pic:spPr bwMode="auto">
+                                        <pic:spPr>
                                           <a:xfrm>
                                             <a:off x="0" y="0"/>
                                             <a:ext cx="2247900" cy="1498600"/>
@@ -429,14 +352,6 @@
                                           <a:prstGeom prst="rect">
                                             <a:avLst/>
                                           </a:prstGeom>
-                                          <a:ln>
-                                            <a:noFill/>
-                                          </a:ln>
-                                          <a:extLst>
-                                            <a:ext uri="{53640926-AAD7-44D8-BBD7-CCE9431645EC}">
-                                              <a14:shadowObscured xmlns:a14="http://schemas.microsoft.com/office/drawing/2010/main"/>
-                                            </a:ext>
-                                          </a:extLst>
                                         </pic:spPr>
                                       </pic:pic>
                                     </a:graphicData>
@@ -453,27 +368,14 @@
                             <w:r>
                               <w:t xml:space="preserve">Figure </w:t>
                             </w:r>
-                            <w:r>
-                              <w:fldChar w:fldCharType="begin"/>
-                            </w:r>
-                            <w:r>
-                              <w:instrText xml:space="preserve"> SEQ Figure \* ARABIC </w:instrText>
-                            </w:r>
-                            <w:r>
-                              <w:fldChar w:fldCharType="separate"/>
-                            </w:r>
-                            <w:r>
-                              <w:rPr>
-                                <w:noProof/>
-                              </w:rPr>
-                              <w:t>2</w:t>
-                            </w:r>
-                            <w:r>
-                              <w:rPr>
-                                <w:noProof/>
-                              </w:rPr>
-                              <w:fldChar w:fldCharType="end"/>
-                            </w:r>
+                            <w:fldSimple w:instr=" SEQ Figure \* ARABIC ">
+                              <w:r>
+                                <w:rPr>
+                                  <w:noProof/>
+                                </w:rPr>
+                                <w:t>2</w:t>
+                              </w:r>
+                            </w:fldSimple>
                             <w:bookmarkEnd w:id="0"/>
                             <w:r>
                               <w:t xml:space="preserve">: </w:t>
@@ -522,20 +424,20 @@
                       </w:pPr>
                       <w:r>
                         <w:drawing>
-                          <wp:inline distT="0" distB="0" distL="0" distR="0" wp14:anchorId="52EFAB42" wp14:editId="1BCEBA3B">
+                          <wp:inline distT="0" distB="0" distL="0" distR="0" wp14:anchorId="61B221BD" wp14:editId="44848AE5">
                             <wp:extent cx="2247900" cy="1498600"/>
                             <wp:effectExtent l="0" t="0" r="0" b="0"/>
-                            <wp:docPr id="5" name="Picture 5"/>
+                            <wp:docPr id="7" name="Picture 7"/>
                             <wp:cNvGraphicFramePr/>
                             <a:graphic xmlns:a="http://schemas.openxmlformats.org/drawingml/2006/main">
                               <a:graphicData uri="http://schemas.openxmlformats.org/drawingml/2006/picture">
                                 <pic:pic xmlns:pic="http://schemas.openxmlformats.org/drawingml/2006/picture">
                                   <pic:nvPicPr>
-                                    <pic:cNvPr id="5" name=""/>
+                                    <pic:cNvPr id="7" name=""/>
                                     <pic:cNvPicPr/>
                                   </pic:nvPicPr>
-                                  <pic:blipFill rotWithShape="1">
-                                    <a:blip r:embed="rId6">
+                                  <pic:blipFill>
+                                    <a:blip r:embed="rId5">
                                       <a:extLst>
                                         <a:ext uri="{28A0092B-C50C-407E-A947-70E740481C1C}">
                                           <a14:useLocalDpi xmlns:a14="http://schemas.microsoft.com/office/drawing/2010/main" val="0"/>
@@ -543,9 +445,11 @@
                                       </a:extLst>
                                     </a:blip>
                                     <a:srcRect l="15619" t="17956" r="15267" b="16851"/>
-                                    <a:stretch/>
+                                    <a:stretch>
+                                      <a:fillRect/>
+                                    </a:stretch>
                                   </pic:blipFill>
-                                  <pic:spPr bwMode="auto">
+                                  <pic:spPr>
                                     <a:xfrm>
                                       <a:off x="0" y="0"/>
                                       <a:ext cx="2247900" cy="1498600"/>
@@ -553,14 +457,6 @@
                                     <a:prstGeom prst="rect">
                                       <a:avLst/>
                                     </a:prstGeom>
-                                    <a:ln>
-                                      <a:noFill/>
-                                    </a:ln>
-                                    <a:extLst>
-                                      <a:ext uri="{53640926-AAD7-44D8-BBD7-CCE9431645EC}">
-                                        <a14:shadowObscured xmlns:a14="http://schemas.microsoft.com/office/drawing/2010/main"/>
-                                      </a:ext>
-                                    </a:extLst>
                                   </pic:spPr>
                                 </pic:pic>
                               </a:graphicData>
@@ -577,27 +473,14 @@
                       <w:r>
                         <w:t xml:space="preserve">Figure </w:t>
                       </w:r>
-                      <w:r>
-                        <w:fldChar w:fldCharType="begin"/>
-                      </w:r>
-                      <w:r>
-                        <w:instrText xml:space="preserve"> SEQ Figure \* ARABIC </w:instrText>
-                      </w:r>
-                      <w:r>
-                        <w:fldChar w:fldCharType="separate"/>
-                      </w:r>
-                      <w:r>
-                        <w:rPr>
-                          <w:noProof/>
-                        </w:rPr>
-                        <w:t>2</w:t>
-                      </w:r>
-                      <w:r>
-                        <w:rPr>
-                          <w:noProof/>
-                        </w:rPr>
-                        <w:fldChar w:fldCharType="end"/>
-                      </w:r>
+                      <w:fldSimple w:instr=" SEQ Figure \* ARABIC ">
+                        <w:r>
+                          <w:rPr>
+                            <w:noProof/>
+                          </w:rPr>
+                          <w:t>2</w:t>
+                        </w:r>
+                      </w:fldSimple>
                       <w:bookmarkEnd w:id="1"/>
                       <w:r>
                         <w:t xml:space="preserve">: </w:t>
@@ -698,7 +581,7 @@
                                           <pic:cNvPicPr/>
                                         </pic:nvPicPr>
                                         <pic:blipFill>
-                                          <a:blip r:embed="rId7">
+                                          <a:blip r:embed="rId6">
                                             <a:extLst>
                                               <a:ext uri="{28A0092B-C50C-407E-A947-70E740481C1C}">
                                                 <a14:useLocalDpi xmlns:a14="http://schemas.microsoft.com/office/drawing/2010/main" val="0"/>
@@ -728,27 +611,14 @@
                             <w:r>
                               <w:t xml:space="preserve">Figure </w:t>
                             </w:r>
-                            <w:r>
-                              <w:fldChar w:fldCharType="begin"/>
-                            </w:r>
-                            <w:r>
-                              <w:instrText xml:space="preserve"> SEQ Figure \* ARABIC </w:instrText>
-                            </w:r>
-                            <w:r>
-                              <w:fldChar w:fldCharType="separate"/>
-                            </w:r>
-                            <w:r>
-                              <w:rPr>
-                                <w:noProof/>
-                              </w:rPr>
-                              <w:t>1</w:t>
-                            </w:r>
-                            <w:r>
-                              <w:rPr>
-                                <w:noProof/>
-                              </w:rPr>
-                              <w:fldChar w:fldCharType="end"/>
-                            </w:r>
+                            <w:fldSimple w:instr=" SEQ Figure \* ARABIC ">
+                              <w:r>
+                                <w:rPr>
+                                  <w:noProof/>
+                                </w:rPr>
+                                <w:t>1</w:t>
+                              </w:r>
+                            </w:fldSimple>
                             <w:bookmarkEnd w:id="2"/>
                             <w:r>
                               <w:t xml:space="preserve">: </w:t>
@@ -1408,7 +1278,7 @@
         <mc:AlternateContent>
           <mc:Choice Requires="wps">
             <w:drawing>
-              <wp:anchor distT="0" distB="0" distL="114300" distR="114300" simplePos="0" relativeHeight="251661312" behindDoc="0" locked="0" layoutInCell="1" allowOverlap="0" wp14:anchorId="10A0C5F6" wp14:editId="6E03BE4C">
+              <wp:anchor distT="0" distB="0" distL="114300" distR="114300" simplePos="0" relativeHeight="251661312" behindDoc="0" locked="0" layoutInCell="1" allowOverlap="0" wp14:anchorId="10A0C5F6" wp14:editId="2663A3AA">
                 <wp:simplePos x="0" y="0"/>
                 <wp:positionH relativeFrom="column">
                   <wp:align>center</wp:align>
@@ -1448,20 +1318,20 @@
                             </w:pPr>
                             <w:r>
                               <w:drawing>
-                                <wp:inline distT="0" distB="0" distL="0" distR="0" wp14:anchorId="67930C95" wp14:editId="747874F1">
+                                <wp:inline distT="0" distB="0" distL="0" distR="0" wp14:anchorId="1B17E996" wp14:editId="665A044B">
                                   <wp:extent cx="3252470" cy="2298700"/>
                                   <wp:effectExtent l="50800" t="50800" r="49530" b="50800"/>
-                                  <wp:docPr id="21" name="Picture 21"/>
+                                  <wp:docPr id="8" name="Picture 8"/>
                                   <wp:cNvGraphicFramePr/>
                                   <a:graphic xmlns:a="http://schemas.openxmlformats.org/drawingml/2006/main">
                                     <a:graphicData uri="http://schemas.openxmlformats.org/drawingml/2006/picture">
                                       <pic:pic xmlns:pic="http://schemas.openxmlformats.org/drawingml/2006/picture">
                                         <pic:nvPicPr>
-                                          <pic:cNvPr id="21" name=""/>
+                                          <pic:cNvPr id="8" name=""/>
                                           <pic:cNvPicPr/>
                                         </pic:nvPicPr>
                                         <pic:blipFill>
-                                          <a:blip r:embed="rId6">
+                                          <a:blip r:embed="rId5">
                                             <a:extLst>
                                               <a:ext uri="{28A0092B-C50C-407E-A947-70E740481C1C}">
                                                 <a14:useLocalDpi xmlns:a14="http://schemas.microsoft.com/office/drawing/2010/main" val="0"/>
@@ -1481,9 +1351,9 @@
                                           <a:prstGeom prst="rect">
                                             <a:avLst/>
                                           </a:prstGeom>
-                                          <a:ln w="50800">
+                                          <a:ln w="50800" cmpd="sng">
                                             <a:solidFill>
-                                              <a:schemeClr val="accent1"/>
+                                              <a:srgbClr val="4472C4"/>
                                             </a:solidFill>
                                           </a:ln>
                                         </pic:spPr>
@@ -1498,32 +1368,19 @@
                             <w:pPr>
                               <w:pStyle w:val="Caption"/>
                             </w:pPr>
-                            <w:bookmarkStart w:id="6" w:name="_Ref81747602"/>
+                            <w:bookmarkStart w:id="4" w:name="_Ref81747602"/>
                             <w:r>
                               <w:t xml:space="preserve">Figure </w:t>
                             </w:r>
-                            <w:r>
-                              <w:fldChar w:fldCharType="begin"/>
-                            </w:r>
-                            <w:r>
-                              <w:instrText xml:space="preserve"> SEQ Figure \* ARABIC </w:instrText>
-                            </w:r>
-                            <w:r>
-                              <w:fldChar w:fldCharType="separate"/>
-                            </w:r>
-                            <w:r>
-                              <w:rPr>
-                                <w:noProof/>
-                              </w:rPr>
-                              <w:t>2</w:t>
-                            </w:r>
-                            <w:r>
-                              <w:rPr>
-                                <w:noProof/>
-                              </w:rPr>
-                              <w:fldChar w:fldCharType="end"/>
-                            </w:r>
-                            <w:bookmarkEnd w:id="6"/>
+                            <w:fldSimple w:instr=" SEQ Figure \* ARABIC ">
+                              <w:r>
+                                <w:rPr>
+                                  <w:noProof/>
+                                </w:rPr>
+                                <w:t>2</w:t>
+                              </w:r>
+                            </w:fldSimple>
+                            <w:bookmarkEnd w:id="4"/>
                             <w:r>
                               <w:t xml:space="preserve">: </w:t>
                             </w:r>
@@ -1567,20 +1424,20 @@
                       </w:pPr>
                       <w:r>
                         <w:drawing>
-                          <wp:inline distT="0" distB="0" distL="0" distR="0" wp14:anchorId="67930C95" wp14:editId="747874F1">
+                          <wp:inline distT="0" distB="0" distL="0" distR="0" wp14:anchorId="1B17E996" wp14:editId="665A044B">
                             <wp:extent cx="3252470" cy="2298700"/>
                             <wp:effectExtent l="50800" t="50800" r="49530" b="50800"/>
-                            <wp:docPr id="21" name="Picture 21"/>
+                            <wp:docPr id="8" name="Picture 8"/>
                             <wp:cNvGraphicFramePr/>
                             <a:graphic xmlns:a="http://schemas.openxmlformats.org/drawingml/2006/main">
                               <a:graphicData uri="http://schemas.openxmlformats.org/drawingml/2006/picture">
                                 <pic:pic xmlns:pic="http://schemas.openxmlformats.org/drawingml/2006/picture">
                                   <pic:nvPicPr>
-                                    <pic:cNvPr id="21" name=""/>
+                                    <pic:cNvPr id="8" name=""/>
                                     <pic:cNvPicPr/>
                                   </pic:nvPicPr>
                                   <pic:blipFill>
-                                    <a:blip r:embed="rId6">
+                                    <a:blip r:embed="rId5">
                                       <a:extLst>
                                         <a:ext uri="{28A0092B-C50C-407E-A947-70E740481C1C}">
                                           <a14:useLocalDpi xmlns:a14="http://schemas.microsoft.com/office/drawing/2010/main" val="0"/>
@@ -1600,9 +1457,9 @@
                                     <a:prstGeom prst="rect">
                                       <a:avLst/>
                                     </a:prstGeom>
-                                    <a:ln w="50800">
+                                    <a:ln w="50800" cmpd="sng">
                                       <a:solidFill>
-                                        <a:schemeClr val="accent1"/>
+                                        <a:srgbClr val="4472C4"/>
                                       </a:solidFill>
                                     </a:ln>
                                   </pic:spPr>
@@ -1617,32 +1474,19 @@
                       <w:pPr>
                         <w:pStyle w:val="Caption"/>
                       </w:pPr>
-                      <w:bookmarkStart w:id="7" w:name="_Ref81747602"/>
+                      <w:bookmarkStart w:id="5" w:name="_Ref81747602"/>
                       <w:r>
                         <w:t xml:space="preserve">Figure </w:t>
                       </w:r>
-                      <w:r>
-                        <w:fldChar w:fldCharType="begin"/>
-                      </w:r>
-                      <w:r>
-                        <w:instrText xml:space="preserve"> SEQ Figure \* ARABIC </w:instrText>
-                      </w:r>
-                      <w:r>
-                        <w:fldChar w:fldCharType="separate"/>
-                      </w:r>
-                      <w:r>
-                        <w:rPr>
-                          <w:noProof/>
-                        </w:rPr>
-                        <w:t>2</w:t>
-                      </w:r>
-                      <w:r>
-                        <w:rPr>
-                          <w:noProof/>
-                        </w:rPr>
-                        <w:fldChar w:fldCharType="end"/>
-                      </w:r>
-                      <w:bookmarkEnd w:id="7"/>
+                      <w:fldSimple w:instr=" SEQ Figure \* ARABIC ">
+                        <w:r>
+                          <w:rPr>
+                            <w:noProof/>
+                          </w:rPr>
+                          <w:t>2</w:t>
+                        </w:r>
+                      </w:fldSimple>
+                      <w:bookmarkEnd w:id="5"/>
                       <w:r>
                         <w:t xml:space="preserve">: </w:t>
                       </w:r>

</xml_diff>

<commit_message>
Now Replace Picture keeps width and scaling, not height.
</commit_message>
<xml_diff>
--- a/ChangeImageTest.docx
+++ b/ChangeImageTest.docx
@@ -1,6 +1,6 @@
 
 <file path=word/document.xml><?xml version="1.0" encoding="utf-8"?>
-<w:document xmlns:wpc="http://schemas.microsoft.com/office/word/2010/wordprocessingCanvas" xmlns:cx="http://schemas.microsoft.com/office/drawing/2014/chartex" xmlns:cx1="http://schemas.microsoft.com/office/drawing/2015/9/8/chartex" xmlns:cx2="http://schemas.microsoft.com/office/drawing/2015/10/21/chartex" xmlns:cx3="http://schemas.microsoft.com/office/drawing/2016/5/9/chartex" xmlns:cx4="http://schemas.microsoft.com/office/drawing/2016/5/10/chartex" xmlns:cx5="http://schemas.microsoft.com/office/drawing/2016/5/11/chartex" xmlns:cx6="http://schemas.microsoft.com/office/drawing/2016/5/12/chartex" xmlns:cx7="http://schemas.microsoft.com/office/drawing/2016/5/13/chartex" xmlns:cx8="http://schemas.microsoft.com/office/drawing/2016/5/14/chartex" xmlns:mc="http://schemas.openxmlformats.org/markup-compatibility/2006" xmlns:aink="http://schemas.microsoft.com/office/drawing/2016/ink" xmlns:am3d="http://schemas.microsoft.com/office/drawing/2017/model3d" xmlns:o="urn:schemas-microsoft-com:office:office" xmlns:r="http://schemas.openxmlformats.org/officeDocument/2006/relationships" xmlns:m="http://schemas.openxmlformats.org/officeDocument/2006/math" xmlns:v="urn:schemas-microsoft-com:vml" xmlns:wp14="http://schemas.microsoft.com/office/word/2010/wordprocessingDrawing" xmlns:wp="http://schemas.openxmlformats.org/drawingml/2006/wordprocessingDrawing" xmlns:w10="urn:schemas-microsoft-com:office:word" xmlns:w="http://schemas.openxmlformats.org/wordprocessingml/2006/main" xmlns:w14="http://schemas.microsoft.com/office/word/2010/wordml" xmlns:w15="http://schemas.microsoft.com/office/word/2012/wordml" xmlns:w16cex="http://schemas.microsoft.com/office/word/2018/wordml/cex" xmlns:w16cid="http://schemas.microsoft.com/office/word/2016/wordml/cid" xmlns:w16="http://schemas.microsoft.com/office/word/2018/wordml" xmlns:w16sdtdh="http://schemas.microsoft.com/office/word/2020/wordml/sdtdatahash" xmlns:w16se="http://schemas.microsoft.com/office/word/2015/wordml/symex" xmlns:wpg="http://schemas.microsoft.com/office/word/2010/wordprocessingGroup" xmlns:wpi="http://schemas.microsoft.com/office/word/2010/wordprocessingInk" xmlns:wne="http://schemas.microsoft.com/office/word/2006/wordml" xmlns:wps="http://schemas.microsoft.com/office/word/2010/wordprocessingShape" mc:Ignorable="w14 w15 w16se w16cid w16 w16cex w16sdtdh wp14">
+<w:document xmlns:wpc="http://schemas.microsoft.com/office/word/2010/wordprocessingCanvas" xmlns:cx="http://schemas.microsoft.com/office/drawing/2014/chartex" xmlns:cx1="http://schemas.microsoft.com/office/drawing/2015/9/8/chartex" xmlns:cx2="http://schemas.microsoft.com/office/drawing/2015/10/21/chartex" xmlns:cx3="http://schemas.microsoft.com/office/drawing/2016/5/9/chartex" xmlns:cx4="http://schemas.microsoft.com/office/drawing/2016/5/10/chartex" xmlns:cx5="http://schemas.microsoft.com/office/drawing/2016/5/11/chartex" xmlns:cx6="http://schemas.microsoft.com/office/drawing/2016/5/12/chartex" xmlns:cx7="http://schemas.microsoft.com/office/drawing/2016/5/13/chartex" xmlns:cx8="http://schemas.microsoft.com/office/drawing/2016/5/14/chartex" xmlns:mc="http://schemas.openxmlformats.org/markup-compatibility/2006" xmlns:aink="http://schemas.microsoft.com/office/drawing/2016/ink" xmlns:am3d="http://schemas.microsoft.com/office/drawing/2017/model3d" xmlns:o="urn:schemas-microsoft-com:office:office" xmlns:r="http://schemas.openxmlformats.org/officeDocument/2006/relationships" xmlns:m="http://schemas.openxmlformats.org/officeDocument/2006/math" xmlns:v="urn:schemas-microsoft-com:vml" xmlns:wp14="http://schemas.microsoft.com/office/word/2010/wordprocessingDrawing" xmlns:wp="http://schemas.openxmlformats.org/drawingml/2006/wordprocessingDrawing" xmlns:w10="urn:schemas-microsoft-com:office:word" xmlns:w="http://schemas.openxmlformats.org/wordprocessingml/2006/main" xmlns:w14="http://schemas.microsoft.com/office/word/2010/wordml" xmlns:w15="http://schemas.microsoft.com/office/word/2012/wordml" xmlns:w16cex="http://schemas.microsoft.com/office/word/2018/wordml/cex" xmlns:w16cid="http://schemas.microsoft.com/office/word/2016/wordml/cid" xmlns:w16="http://schemas.microsoft.com/office/word/2018/wordml" xmlns:w16se="http://schemas.microsoft.com/office/word/2015/wordml/symex" xmlns:wpg="http://schemas.microsoft.com/office/word/2010/wordprocessingGroup" xmlns:wpi="http://schemas.microsoft.com/office/word/2010/wordprocessingInk" xmlns:wne="http://schemas.microsoft.com/office/word/2006/wordml" xmlns:wps="http://schemas.microsoft.com/office/word/2010/wordprocessingShape" mc:Ignorable="w14 w15 w16se w16cid w16 w16cex wp14">
   <w:body>
     <w:p>
       <w:pPr>
@@ -368,14 +368,27 @@
                             <w:r>
                               <w:t xml:space="preserve">Figure </w:t>
                             </w:r>
-                            <w:fldSimple w:instr=" SEQ Figure \* ARABIC ">
-                              <w:r>
-                                <w:rPr>
-                                  <w:noProof/>
-                                </w:rPr>
-                                <w:t>2</w:t>
-                              </w:r>
-                            </w:fldSimple>
+                            <w:r>
+                              <w:fldChar w:fldCharType="begin"/>
+                            </w:r>
+                            <w:r>
+                              <w:instrText xml:space="preserve"> SEQ Figure \* ARABIC </w:instrText>
+                            </w:r>
+                            <w:r>
+                              <w:fldChar w:fldCharType="separate"/>
+                            </w:r>
+                            <w:r>
+                              <w:rPr>
+                                <w:noProof/>
+                              </w:rPr>
+                              <w:t>2</w:t>
+                            </w:r>
+                            <w:r>
+                              <w:rPr>
+                                <w:noProof/>
+                              </w:rPr>
+                              <w:fldChar w:fldCharType="end"/>
+                            </w:r>
                             <w:bookmarkEnd w:id="0"/>
                             <w:r>
                               <w:t xml:space="preserve">: </w:t>
@@ -415,7 +428,7 @@
                 <v:stroke joinstyle="miter"/>
                 <v:path gradientshapeok="t" o:connecttype="rect"/>
               </v:shapetype>
-              <v:shape id="Text Box 3" o:spid="_x0000_s1026" type="#_x0000_t202" style="position:absolute;left:0;text-align:left;margin-left:0;margin-top:0;width:284.55pt;height:138pt;z-index:251665408;visibility:visible;mso-wrap-style:square;mso-width-percent:0;mso-height-percent:0;mso-wrap-distance-left:9pt;mso-wrap-distance-top:0;mso-wrap-distance-right:9pt;mso-wrap-distance-bottom:0;mso-position-horizontal:center;mso-position-horizontal-relative:text;mso-position-vertical:bottom;mso-position-vertical-relative:margin;mso-width-percent:0;mso-height-percent:0;mso-width-relative:margin;mso-height-relative:margin;v-text-anchor:top" o:gfxdata="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" o:allowoverlap="f" fillcolor="white [3201]" stroked="f" strokeweight=".5pt">
+              <v:shape id="Text Box 3" o:spid="_x0000_s1026" type="#_x0000_t202" style="position:absolute;left:0;text-align:left;margin-left:0;margin-top:0;width:284.55pt;height:138pt;z-index:251665408;visibility:visible;mso-wrap-style:square;mso-width-percent:0;mso-height-percent:0;mso-wrap-distance-left:9pt;mso-wrap-distance-top:0;mso-wrap-distance-right:9pt;mso-wrap-distance-bottom:0;mso-position-horizontal:center;mso-position-horizontal-relative:text;mso-position-vertical:bottom;mso-position-vertical-relative:margin;mso-width-percent:0;mso-height-percent:0;mso-width-relative:margin;mso-height-relative:margin;v-text-anchor:top" o:gfxdata="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" o:allowoverlap="f" fillcolor="white [3201]" stroked="f" strokeweight=".5pt">
                 <v:textbox inset=".5mm,.5mm,.5mm,.5mm">
                   <w:txbxContent>
                     <w:p>
@@ -473,14 +486,27 @@
                       <w:r>
                         <w:t xml:space="preserve">Figure </w:t>
                       </w:r>
-                      <w:fldSimple w:instr=" SEQ Figure \* ARABIC ">
-                        <w:r>
-                          <w:rPr>
-                            <w:noProof/>
-                          </w:rPr>
-                          <w:t>2</w:t>
-                        </w:r>
-                      </w:fldSimple>
+                      <w:r>
+                        <w:fldChar w:fldCharType="begin"/>
+                      </w:r>
+                      <w:r>
+                        <w:instrText xml:space="preserve"> SEQ Figure \* ARABIC </w:instrText>
+                      </w:r>
+                      <w:r>
+                        <w:fldChar w:fldCharType="separate"/>
+                      </w:r>
+                      <w:r>
+                        <w:rPr>
+                          <w:noProof/>
+                        </w:rPr>
+                        <w:t>2</w:t>
+                      </w:r>
+                      <w:r>
+                        <w:rPr>
+                          <w:noProof/>
+                        </w:rPr>
+                        <w:fldChar w:fldCharType="end"/>
+                      </w:r>
                       <w:bookmarkEnd w:id="1"/>
                       <w:r>
                         <w:t xml:space="preserve">: </w:t>
@@ -611,14 +637,27 @@
                             <w:r>
                               <w:t xml:space="preserve">Figure </w:t>
                             </w:r>
-                            <w:fldSimple w:instr=" SEQ Figure \* ARABIC ">
-                              <w:r>
-                                <w:rPr>
-                                  <w:noProof/>
-                                </w:rPr>
-                                <w:t>1</w:t>
-                              </w:r>
-                            </w:fldSimple>
+                            <w:r>
+                              <w:fldChar w:fldCharType="begin"/>
+                            </w:r>
+                            <w:r>
+                              <w:instrText xml:space="preserve"> SEQ Figure \* ARABIC </w:instrText>
+                            </w:r>
+                            <w:r>
+                              <w:fldChar w:fldCharType="separate"/>
+                            </w:r>
+                            <w:r>
+                              <w:rPr>
+                                <w:noProof/>
+                              </w:rPr>
+                              <w:t>1</w:t>
+                            </w:r>
+                            <w:r>
+                              <w:rPr>
+                                <w:noProof/>
+                              </w:rPr>
+                              <w:fldChar w:fldCharType="end"/>
+                            </w:r>
                             <w:bookmarkEnd w:id="2"/>
                             <w:r>
                               <w:t xml:space="preserve">: </w:t>
@@ -655,7 +694,7 @@
           </mc:Choice>
           <mc:Fallback>
             <w:pict>
-              <v:shape w14:anchorId="6B2A4CC4" id="Text Box 1" o:spid="_x0000_s1027" type="#_x0000_t202" style="position:absolute;left:0;text-align:left;margin-left:0;margin-top:0;width:284.55pt;height:205.5pt;z-index:251663360;visibility:visible;mso-wrap-style:square;mso-width-percent:0;mso-height-percent:0;mso-wrap-distance-left:9pt;mso-wrap-distance-top:0;mso-wrap-distance-right:9pt;mso-wrap-distance-bottom:0;mso-position-horizontal:center;mso-position-horizontal-relative:text;mso-position-vertical:top;mso-position-vertical-relative:margin;mso-width-percent:0;mso-height-percent:0;mso-width-relative:margin;mso-height-relative:margin;v-text-anchor:top" o:gfxdata="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" o:allowoverlap="f" fillcolor="white [3201]" stroked="f" strokeweight=".5pt">
+              <v:shape w14:anchorId="6B2A4CC4" id="Text Box 1" o:spid="_x0000_s1027" type="#_x0000_t202" style="position:absolute;left:0;text-align:left;margin-left:0;margin-top:0;width:284.55pt;height:205.5pt;z-index:251663360;visibility:visible;mso-wrap-style:square;mso-width-percent:0;mso-height-percent:0;mso-wrap-distance-left:9pt;mso-wrap-distance-top:0;mso-wrap-distance-right:9pt;mso-wrap-distance-bottom:0;mso-position-horizontal:center;mso-position-horizontal-relative:text;mso-position-vertical:top;mso-position-vertical-relative:margin;mso-width-percent:0;mso-height-percent:0;mso-width-relative:margin;mso-height-relative:margin;v-text-anchor:top" o:gfxdata="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" o:allowoverlap="f" fillcolor="white [3201]" stroked="f" strokeweight=".5pt">
                 <v:textbox inset=".5mm,.5mm,.5mm,.5mm">
                   <w:txbxContent>
                     <w:p>
@@ -682,7 +721,7 @@
                                     <pic:cNvPicPr/>
                                   </pic:nvPicPr>
                                   <pic:blipFill>
-                                    <a:blip r:embed="rId7">
+                                    <a:blip r:embed="rId6">
                                       <a:extLst>
                                         <a:ext uri="{28A0092B-C50C-407E-A947-70E740481C1C}">
                                           <a14:useLocalDpi xmlns:a14="http://schemas.microsoft.com/office/drawing/2010/main" val="0"/>
@@ -1278,16 +1317,16 @@
         <mc:AlternateContent>
           <mc:Choice Requires="wps">
             <w:drawing>
-              <wp:anchor distT="0" distB="0" distL="114300" distR="114300" simplePos="0" relativeHeight="251661312" behindDoc="0" locked="0" layoutInCell="1" allowOverlap="0" wp14:anchorId="10A0C5F6" wp14:editId="2663A3AA">
+              <wp:anchor distT="0" distB="0" distL="114300" distR="114300" simplePos="0" relativeHeight="251661312" behindDoc="0" locked="1" layoutInCell="1" allowOverlap="0" wp14:anchorId="10A0C5F6" wp14:editId="5EA5B7D0">
                 <wp:simplePos x="0" y="0"/>
                 <wp:positionH relativeFrom="column">
                   <wp:align>center</wp:align>
                 </wp:positionH>
                 <wp:positionV relativeFrom="margin">
-                  <wp:align>bottom</wp:align>
+                  <wp:align>top</wp:align>
                 </wp:positionV>
-                <wp:extent cx="3614400" cy="2588400"/>
-                <wp:effectExtent l="0" t="0" r="1905" b="0"/>
+                <wp:extent cx="5731510" cy="2588400"/>
+                <wp:effectExtent l="0" t="0" r="2540" b="0"/>
                 <wp:wrapTopAndBottom/>
                 <wp:docPr id="19" name="Text Box 19"/>
                 <wp:cNvGraphicFramePr/>
@@ -1298,7 +1337,7 @@
                       <wps:spPr>
                         <a:xfrm>
                           <a:off x="0" y="0"/>
-                          <a:ext cx="3614400" cy="2588400"/>
+                          <a:ext cx="5731510" cy="2588400"/>
                         </a:xfrm>
                         <a:prstGeom prst="rect">
                           <a:avLst/>
@@ -1318,16 +1357,16 @@
                             </w:pPr>
                             <w:r>
                               <w:drawing>
-                                <wp:inline distT="0" distB="0" distL="0" distR="0" wp14:anchorId="1B17E996" wp14:editId="665A044B">
-                                  <wp:extent cx="3252470" cy="2298700"/>
-                                  <wp:effectExtent l="50800" t="50800" r="49530" b="50800"/>
-                                  <wp:docPr id="8" name="Picture 8"/>
+                                <wp:inline distT="0" distB="0" distL="0" distR="0" wp14:anchorId="17F6FBD0" wp14:editId="16898D24">
+                                  <wp:extent cx="3252470" cy="2486914"/>
+                                  <wp:effectExtent l="57150" t="57150" r="62230" b="66040"/>
+                                  <wp:docPr id="11" name="Picture 11"/>
                                   <wp:cNvGraphicFramePr/>
                                   <a:graphic xmlns:a="http://schemas.openxmlformats.org/drawingml/2006/main">
                                     <a:graphicData uri="http://schemas.openxmlformats.org/drawingml/2006/picture">
                                       <pic:pic xmlns:pic="http://schemas.openxmlformats.org/drawingml/2006/picture">
                                         <pic:nvPicPr>
-                                          <pic:cNvPr id="8" name=""/>
+                                          <pic:cNvPr id="11" name=""/>
                                           <pic:cNvPicPr/>
                                         </pic:nvPicPr>
                                         <pic:blipFill>
@@ -1346,7 +1385,7 @@
                                         <pic:spPr>
                                           <a:xfrm>
                                             <a:off x="0" y="0"/>
-                                            <a:ext cx="3252470" cy="2298700"/>
+                                            <a:ext cx="3252470" cy="2486914"/>
                                           </a:xfrm>
                                           <a:prstGeom prst="rect">
                                             <a:avLst/>
@@ -1368,19 +1407,32 @@
                             <w:pPr>
                               <w:pStyle w:val="Caption"/>
                             </w:pPr>
-                            <w:bookmarkStart w:id="4" w:name="_Ref81747602"/>
+                            <w:bookmarkStart w:id="6" w:name="_Ref81747602"/>
                             <w:r>
                               <w:t xml:space="preserve">Figure </w:t>
                             </w:r>
-                            <w:fldSimple w:instr=" SEQ Figure \* ARABIC ">
-                              <w:r>
-                                <w:rPr>
-                                  <w:noProof/>
-                                </w:rPr>
-                                <w:t>2</w:t>
-                              </w:r>
-                            </w:fldSimple>
-                            <w:bookmarkEnd w:id="4"/>
+                            <w:r>
+                              <w:fldChar w:fldCharType="begin"/>
+                            </w:r>
+                            <w:r>
+                              <w:instrText xml:space="preserve"> SEQ Figure \* ARABIC </w:instrText>
+                            </w:r>
+                            <w:r>
+                              <w:fldChar w:fldCharType="separate"/>
+                            </w:r>
+                            <w:r>
+                              <w:rPr>
+                                <w:noProof/>
+                              </w:rPr>
+                              <w:t>2</w:t>
+                            </w:r>
+                            <w:r>
+                              <w:rPr>
+                                <w:noProof/>
+                              </w:rPr>
+                              <w:fldChar w:fldCharType="end"/>
+                            </w:r>
+                            <w:bookmarkEnd w:id="6"/>
                             <w:r>
                               <w:t xml:space="preserve">: </w:t>
                             </w:r>
@@ -1395,7 +1447,7 @@
                           </w:p>
                         </w:txbxContent>
                       </wps:txbx>
-                      <wps:bodyPr rot="0" spcFirstLastPara="0" vertOverflow="overflow" horzOverflow="overflow" vert="horz" wrap="none" lIns="18000" tIns="18000" rIns="18000" bIns="18000" numCol="1" spcCol="0" rtlCol="0" fromWordArt="0" anchor="t" anchorCtr="0" forceAA="0" compatLnSpc="1">
+                      <wps:bodyPr rot="0" spcFirstLastPara="0" vertOverflow="overflow" horzOverflow="overflow" vert="horz" wrap="square" lIns="18000" tIns="18000" rIns="18000" bIns="18000" numCol="1" spcCol="0" rtlCol="0" fromWordArt="0" anchor="t" anchorCtr="0" forceAA="0" compatLnSpc="1">
                         <a:prstTxWarp prst="textNoShape">
                           <a:avLst/>
                         </a:prstTxWarp>
@@ -1415,7 +1467,7 @@
           </mc:Choice>
           <mc:Fallback>
             <w:pict>
-              <v:shape w14:anchorId="10A0C5F6" id="Text Box 19" o:spid="_x0000_s1028" type="#_x0000_t202" style="position:absolute;left:0;text-align:left;margin-left:0;margin-top:0;width:284.6pt;height:203.8pt;z-index:251661312;visibility:visible;mso-wrap-style:none;mso-width-percent:0;mso-height-percent:0;mso-wrap-distance-left:9pt;mso-wrap-distance-top:0;mso-wrap-distance-right:9pt;mso-wrap-distance-bottom:0;mso-position-horizontal:center;mso-position-horizontal-relative:text;mso-position-vertical:bottom;mso-position-vertical-relative:margin;mso-width-percent:0;mso-height-percent:0;mso-width-relative:margin;mso-height-relative:margin;v-text-anchor:top" o:gfxdata="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" o:allowoverlap="f" fillcolor="white [3201]" stroked="f" strokeweight=".5pt">
+              <v:shape w14:anchorId="10A0C5F6" id="Text Box 19" o:spid="_x0000_s1028" type="#_x0000_t202" style="position:absolute;left:0;text-align:left;margin-left:0;margin-top:0;width:451.3pt;height:203.8pt;z-index:251661312;visibility:visible;mso-wrap-style:square;mso-width-percent:0;mso-height-percent:0;mso-wrap-distance-left:9pt;mso-wrap-distance-top:0;mso-wrap-distance-right:9pt;mso-wrap-distance-bottom:0;mso-position-horizontal:center;mso-position-horizontal-relative:text;mso-position-vertical:top;mso-position-vertical-relative:margin;mso-width-percent:0;mso-height-percent:0;mso-width-relative:margin;mso-height-relative:margin;v-text-anchor:top" o:gfxdata="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" o:allowoverlap="f" fillcolor="white [3201]" stroked="f" strokeweight=".5pt">
                 <v:textbox style="mso-fit-shape-to-text:t" inset=".5mm,.5mm,.5mm,.5mm">
                   <w:txbxContent>
                     <w:p>
@@ -1424,16 +1476,16 @@
                       </w:pPr>
                       <w:r>
                         <w:drawing>
-                          <wp:inline distT="0" distB="0" distL="0" distR="0" wp14:anchorId="1B17E996" wp14:editId="665A044B">
-                            <wp:extent cx="3252470" cy="2298700"/>
-                            <wp:effectExtent l="50800" t="50800" r="49530" b="50800"/>
-                            <wp:docPr id="8" name="Picture 8"/>
+                          <wp:inline distT="0" distB="0" distL="0" distR="0" wp14:anchorId="17F6FBD0" wp14:editId="16898D24">
+                            <wp:extent cx="3252470" cy="2486914"/>
+                            <wp:effectExtent l="57150" t="57150" r="62230" b="66040"/>
+                            <wp:docPr id="11" name="Picture 11"/>
                             <wp:cNvGraphicFramePr/>
                             <a:graphic xmlns:a="http://schemas.openxmlformats.org/drawingml/2006/main">
                               <a:graphicData uri="http://schemas.openxmlformats.org/drawingml/2006/picture">
                                 <pic:pic xmlns:pic="http://schemas.openxmlformats.org/drawingml/2006/picture">
                                   <pic:nvPicPr>
-                                    <pic:cNvPr id="8" name=""/>
+                                    <pic:cNvPr id="11" name=""/>
                                     <pic:cNvPicPr/>
                                   </pic:nvPicPr>
                                   <pic:blipFill>
@@ -1452,7 +1504,7 @@
                                   <pic:spPr>
                                     <a:xfrm>
                                       <a:off x="0" y="0"/>
-                                      <a:ext cx="3252470" cy="2298700"/>
+                                      <a:ext cx="3252470" cy="2486914"/>
                                     </a:xfrm>
                                     <a:prstGeom prst="rect">
                                       <a:avLst/>
@@ -1474,19 +1526,32 @@
                       <w:pPr>
                         <w:pStyle w:val="Caption"/>
                       </w:pPr>
-                      <w:bookmarkStart w:id="5" w:name="_Ref81747602"/>
+                      <w:bookmarkStart w:id="7" w:name="_Ref81747602"/>
                       <w:r>
                         <w:t xml:space="preserve">Figure </w:t>
                       </w:r>
-                      <w:fldSimple w:instr=" SEQ Figure \* ARABIC ">
-                        <w:r>
-                          <w:rPr>
-                            <w:noProof/>
-                          </w:rPr>
-                          <w:t>2</w:t>
-                        </w:r>
-                      </w:fldSimple>
-                      <w:bookmarkEnd w:id="5"/>
+                      <w:r>
+                        <w:fldChar w:fldCharType="begin"/>
+                      </w:r>
+                      <w:r>
+                        <w:instrText xml:space="preserve"> SEQ Figure \* ARABIC </w:instrText>
+                      </w:r>
+                      <w:r>
+                        <w:fldChar w:fldCharType="separate"/>
+                      </w:r>
+                      <w:r>
+                        <w:rPr>
+                          <w:noProof/>
+                        </w:rPr>
+                        <w:t>2</w:t>
+                      </w:r>
+                      <w:r>
+                        <w:rPr>
+                          <w:noProof/>
+                        </w:rPr>
+                        <w:fldChar w:fldCharType="end"/>
+                      </w:r>
+                      <w:bookmarkEnd w:id="7"/>
                       <w:r>
                         <w:t xml:space="preserve">: </w:t>
                       </w:r>
@@ -1502,6 +1567,7 @@
                   </w:txbxContent>
                 </v:textbox>
                 <w10:wrap type="topAndBottom" anchory="margin"/>
+                <w10:anchorlock/>
               </v:shape>
             </w:pict>
           </mc:Fallback>
@@ -1549,7 +1615,14 @@
           <w:sz w:val="24"/>
           <w:szCs w:val="24"/>
         </w:rPr>
-        <w:t xml:space="preserve"> below</w:t>
+        <w:t xml:space="preserve"> </w:t>
+      </w:r>
+      <w:r>
+        <w:rPr>
+          <w:sz w:val="24"/>
+          <w:szCs w:val="24"/>
+        </w:rPr>
+        <w:t>above</w:t>
       </w:r>
       <w:r>
         <w:rPr>
@@ -1578,6 +1651,159 @@
           <w:szCs w:val="24"/>
         </w:rPr>
         <w:br/>
+      </w:r>
+      <w:r>
+        <w:rPr>
+          <w:i/>
+          <w:iCs/>
+          <w:sz w:val="24"/>
+          <w:szCs w:val="24"/>
+        </w:rPr>
+        <w:t>Border should remain large and blue.</w:t>
+      </w:r>
+      <w:r>
+        <w:rPr>
+          <w:i/>
+          <w:iCs/>
+          <w:sz w:val="24"/>
+          <w:szCs w:val="24"/>
+        </w:rPr>
+        <w:br/>
+        <w:t>Undo</w:t>
+      </w:r>
+    </w:p>
+    <w:p>
+      <w:pPr>
+        <w:pStyle w:val="ListParagraph"/>
+        <w:numPr>
+          <w:ilvl w:val="0"/>
+          <w:numId w:val="1"/>
+        </w:numPr>
+        <w:jc w:val="left"/>
+        <w:rPr>
+          <w:b/>
+          <w:bCs/>
+          <w:sz w:val="24"/>
+          <w:szCs w:val="24"/>
+        </w:rPr>
+      </w:pPr>
+      <w:r>
+        <w:rPr>
+          <w:b/>
+          <w:bCs/>
+          <w:sz w:val="24"/>
+          <w:szCs w:val="24"/>
+        </w:rPr>
+        <w:lastRenderedPageBreak/>
+        <w:t xml:space="preserve">Replace Picture keeps </w:t>
+      </w:r>
+      <w:proofErr w:type="spellStart"/>
+      <w:r>
+        <w:rPr>
+          <w:b/>
+          <w:bCs/>
+          <w:sz w:val="24"/>
+          <w:szCs w:val="24"/>
+        </w:rPr>
+        <w:t>widg</w:t>
+      </w:r>
+      <w:proofErr w:type="spellEnd"/>
+      <w:r>
+        <w:rPr>
+          <w:b/>
+          <w:bCs/>
+          <w:sz w:val="24"/>
+          <w:szCs w:val="24"/>
+        </w:rPr>
+        <w:br/>
+      </w:r>
+      <w:r>
+        <w:rPr>
+          <w:sz w:val="24"/>
+          <w:szCs w:val="24"/>
+        </w:rPr>
+        <w:t xml:space="preserve">In </w:t>
+      </w:r>
+      <w:r>
+        <w:rPr>
+          <w:sz w:val="24"/>
+          <w:szCs w:val="24"/>
+        </w:rPr>
+        <w:fldChar w:fldCharType="begin"/>
+      </w:r>
+      <w:r>
+        <w:rPr>
+          <w:sz w:val="24"/>
+          <w:szCs w:val="24"/>
+        </w:rPr>
+        <w:instrText xml:space="preserve"> REF _Ref81747602 </w:instrText>
+      </w:r>
+      <w:r>
+        <w:rPr>
+          <w:sz w:val="24"/>
+          <w:szCs w:val="24"/>
+        </w:rPr>
+        <w:fldChar w:fldCharType="separate"/>
+      </w:r>
+      <w:r>
+        <w:t xml:space="preserve">Figure </w:t>
+      </w:r>
+      <w:r>
+        <w:rPr>
+          <w:noProof/>
+        </w:rPr>
+        <w:t>2</w:t>
+      </w:r>
+      <w:r>
+        <w:rPr>
+          <w:sz w:val="24"/>
+          <w:szCs w:val="24"/>
+        </w:rPr>
+        <w:fldChar w:fldCharType="end"/>
+      </w:r>
+      <w:r>
+        <w:rPr>
+          <w:sz w:val="24"/>
+          <w:szCs w:val="24"/>
+        </w:rPr>
+        <w:t xml:space="preserve"> above, Select Image, RP - </w:t>
+      </w:r>
+      <w:r>
+        <w:rPr>
+          <w:sz w:val="24"/>
+          <w:szCs w:val="24"/>
+        </w:rPr>
+        <w:t>BlueRectangleCrop</w:t>
+      </w:r>
+      <w:r>
+        <w:rPr>
+          <w:sz w:val="24"/>
+          <w:szCs w:val="24"/>
+        </w:rPr>
+        <w:t>Portrait</w:t>
+      </w:r>
+      <w:r>
+        <w:rPr>
+          <w:sz w:val="24"/>
+          <w:szCs w:val="24"/>
+        </w:rPr>
+        <w:t>.png</w:t>
+      </w:r>
+      <w:r>
+        <w:rPr>
+          <w:sz w:val="24"/>
+          <w:szCs w:val="24"/>
+        </w:rPr>
+        <w:br/>
+      </w:r>
+      <w:r>
+        <w:rPr>
+          <w:i/>
+          <w:iCs/>
+          <w:sz w:val="24"/>
+          <w:szCs w:val="24"/>
+        </w:rPr>
+        <w:t xml:space="preserve">New image should be same width as old, but portrait, so longer. </w:t>
       </w:r>
       <w:r>
         <w:rPr>
@@ -1613,7 +1839,7 @@
 </file>
 
 <file path=word/numbering.xml><?xml version="1.0" encoding="utf-8"?>
-<w:numbering xmlns:wpc="http://schemas.microsoft.com/office/word/2010/wordprocessingCanvas" xmlns:cx="http://schemas.microsoft.com/office/drawing/2014/chartex" xmlns:cx1="http://schemas.microsoft.com/office/drawing/2015/9/8/chartex" xmlns:cx2="http://schemas.microsoft.com/office/drawing/2015/10/21/chartex" xmlns:cx3="http://schemas.microsoft.com/office/drawing/2016/5/9/chartex" xmlns:cx4="http://schemas.microsoft.com/office/drawing/2016/5/10/chartex" xmlns:cx5="http://schemas.microsoft.com/office/drawing/2016/5/11/chartex" xmlns:cx6="http://schemas.microsoft.com/office/drawing/2016/5/12/chartex" xmlns:cx7="http://schemas.microsoft.com/office/drawing/2016/5/13/chartex" xmlns:cx8="http://schemas.microsoft.com/office/drawing/2016/5/14/chartex" xmlns:mc="http://schemas.openxmlformats.org/markup-compatibility/2006" xmlns:aink="http://schemas.microsoft.com/office/drawing/2016/ink" xmlns:am3d="http://schemas.microsoft.com/office/drawing/2017/model3d" xmlns:o="urn:schemas-microsoft-com:office:office" xmlns:r="http://schemas.openxmlformats.org/officeDocument/2006/relationships" xmlns:m="http://schemas.openxmlformats.org/officeDocument/2006/math" xmlns:v="urn:schemas-microsoft-com:vml" xmlns:wp14="http://schemas.microsoft.com/office/word/2010/wordprocessingDrawing" xmlns:wp="http://schemas.openxmlformats.org/drawingml/2006/wordprocessingDrawing" xmlns:w10="urn:schemas-microsoft-com:office:word" xmlns:w="http://schemas.openxmlformats.org/wordprocessingml/2006/main" xmlns:w14="http://schemas.microsoft.com/office/word/2010/wordml" xmlns:w15="http://schemas.microsoft.com/office/word/2012/wordml" xmlns:w16cex="http://schemas.microsoft.com/office/word/2018/wordml/cex" xmlns:w16cid="http://schemas.microsoft.com/office/word/2016/wordml/cid" xmlns:w16="http://schemas.microsoft.com/office/word/2018/wordml" xmlns:w16sdtdh="http://schemas.microsoft.com/office/word/2020/wordml/sdtdatahash" xmlns:w16se="http://schemas.microsoft.com/office/word/2015/wordml/symex" xmlns:wpg="http://schemas.microsoft.com/office/word/2010/wordprocessingGroup" xmlns:wpi="http://schemas.microsoft.com/office/word/2010/wordprocessingInk" xmlns:wne="http://schemas.microsoft.com/office/word/2006/wordml" xmlns:wps="http://schemas.microsoft.com/office/word/2010/wordprocessingShape" mc:Ignorable="w14 w15 w16se w16cid w16 w16cex w16sdtdh wp14">
+<w:numbering xmlns:wpc="http://schemas.microsoft.com/office/word/2010/wordprocessingCanvas" xmlns:cx="http://schemas.microsoft.com/office/drawing/2014/chartex" xmlns:cx1="http://schemas.microsoft.com/office/drawing/2015/9/8/chartex" xmlns:cx2="http://schemas.microsoft.com/office/drawing/2015/10/21/chartex" xmlns:cx3="http://schemas.microsoft.com/office/drawing/2016/5/9/chartex" xmlns:cx4="http://schemas.microsoft.com/office/drawing/2016/5/10/chartex" xmlns:cx5="http://schemas.microsoft.com/office/drawing/2016/5/11/chartex" xmlns:cx6="http://schemas.microsoft.com/office/drawing/2016/5/12/chartex" xmlns:cx7="http://schemas.microsoft.com/office/drawing/2016/5/13/chartex" xmlns:cx8="http://schemas.microsoft.com/office/drawing/2016/5/14/chartex" xmlns:mc="http://schemas.openxmlformats.org/markup-compatibility/2006" xmlns:aink="http://schemas.microsoft.com/office/drawing/2016/ink" xmlns:am3d="http://schemas.microsoft.com/office/drawing/2017/model3d" xmlns:o="urn:schemas-microsoft-com:office:office" xmlns:r="http://schemas.openxmlformats.org/officeDocument/2006/relationships" xmlns:m="http://schemas.openxmlformats.org/officeDocument/2006/math" xmlns:v="urn:schemas-microsoft-com:vml" xmlns:wp14="http://schemas.microsoft.com/office/word/2010/wordprocessingDrawing" xmlns:wp="http://schemas.openxmlformats.org/drawingml/2006/wordprocessingDrawing" xmlns:w10="urn:schemas-microsoft-com:office:word" xmlns:w="http://schemas.openxmlformats.org/wordprocessingml/2006/main" xmlns:w14="http://schemas.microsoft.com/office/word/2010/wordml" xmlns:w15="http://schemas.microsoft.com/office/word/2012/wordml" xmlns:w16cex="http://schemas.microsoft.com/office/word/2018/wordml/cex" xmlns:w16cid="http://schemas.microsoft.com/office/word/2016/wordml/cid" xmlns:w16="http://schemas.microsoft.com/office/word/2018/wordml" xmlns:w16se="http://schemas.microsoft.com/office/word/2015/wordml/symex" xmlns:wpg="http://schemas.microsoft.com/office/word/2010/wordprocessingGroup" xmlns:wpi="http://schemas.microsoft.com/office/word/2010/wordprocessingInk" xmlns:wne="http://schemas.microsoft.com/office/word/2006/wordml" xmlns:wps="http://schemas.microsoft.com/office/word/2010/wordprocessingShape" mc:Ignorable="w14 w15 w16se w16cid w16 w16cex wp14">
   <w:abstractNum w:abstractNumId="0" w15:restartNumberingAfterBreak="0">
     <w:nsid w:val="23C56FEE"/>
     <w:multiLevelType w:val="hybridMultilevel"/>
@@ -1713,7 +1939,7 @@
 </file>
 
 <file path=word/styles.xml><?xml version="1.0" encoding="utf-8"?>
-<w:styles xmlns:mc="http://schemas.openxmlformats.org/markup-compatibility/2006" xmlns:r="http://schemas.openxmlformats.org/officeDocument/2006/relationships" xmlns:w="http://schemas.openxmlformats.org/wordprocessingml/2006/main" xmlns:w14="http://schemas.microsoft.com/office/word/2010/wordml" xmlns:w15="http://schemas.microsoft.com/office/word/2012/wordml" xmlns:w16cex="http://schemas.microsoft.com/office/word/2018/wordml/cex" xmlns:w16cid="http://schemas.microsoft.com/office/word/2016/wordml/cid" xmlns:w16="http://schemas.microsoft.com/office/word/2018/wordml" xmlns:w16sdtdh="http://schemas.microsoft.com/office/word/2020/wordml/sdtdatahash" xmlns:w16se="http://schemas.microsoft.com/office/word/2015/wordml/symex" mc:Ignorable="w14 w15 w16se w16cid w16 w16cex w16sdtdh">
+<w:styles xmlns:mc="http://schemas.openxmlformats.org/markup-compatibility/2006" xmlns:r="http://schemas.openxmlformats.org/officeDocument/2006/relationships" xmlns:w="http://schemas.openxmlformats.org/wordprocessingml/2006/main" xmlns:w14="http://schemas.microsoft.com/office/word/2010/wordml" xmlns:w15="http://schemas.microsoft.com/office/word/2012/wordml" xmlns:w16cex="http://schemas.microsoft.com/office/word/2018/wordml/cex" xmlns:w16cid="http://schemas.microsoft.com/office/word/2016/wordml/cid" xmlns:w16="http://schemas.microsoft.com/office/word/2018/wordml" xmlns:w16se="http://schemas.microsoft.com/office/word/2015/wordml/symex" mc:Ignorable="w14 w15 w16se w16cid w16 w16cex">
   <w:docDefaults>
     <w:rPrDefault>
       <w:rPr>

</xml_diff>